<commit_message>
Filled out most of the word file
</commit_message>
<xml_diff>
--- a/lab05/CSCI_395-Lab_5.docx
+++ b/lab05/CSCI_395-Lab_5.docx
@@ -1,58 +1,51 @@
 
 <file path=word/document.xml><?xml version="1.0" encoding="utf-8"?>
-<w:document xmlns:wpc="http://schemas.microsoft.com/office/word/2010/wordprocessingCanvas" xmlns:cx="http://schemas.microsoft.com/office/drawing/2014/chartex" xmlns:cx1="http://schemas.microsoft.com/office/drawing/2015/9/8/chartex" xmlns:cx2="http://schemas.microsoft.com/office/drawing/2015/10/21/chartex" xmlns:cx3="http://schemas.microsoft.com/office/drawing/2016/5/9/chartex" xmlns:cx4="http://schemas.microsoft.com/office/drawing/2016/5/10/chartex" xmlns:cx5="http://schemas.microsoft.com/office/drawing/2016/5/11/chartex" xmlns:cx6="http://schemas.microsoft.com/office/drawing/2016/5/12/chartex" xmlns:cx7="http://schemas.microsoft.com/office/drawing/2016/5/13/chartex" xmlns:cx8="http://schemas.microsoft.com/office/drawing/2016/5/14/chartex" xmlns:mc="http://schemas.openxmlformats.org/markup-compatibility/2006" xmlns:aink="http://schemas.microsoft.com/office/drawing/2016/ink" xmlns:am3d="http://schemas.microsoft.com/office/drawing/2017/model3d" xmlns:o="urn:schemas-microsoft-com:office:office" xmlns:r="http://schemas.openxmlformats.org/officeDocument/2006/relationships" xmlns:m="http://schemas.openxmlformats.org/officeDocument/2006/math" xmlns:v="urn:schemas-microsoft-com:vml" xmlns:wp14="http://schemas.microsoft.com/office/word/2010/wordprocessingDrawing" xmlns:wp="http://schemas.openxmlformats.org/drawingml/2006/wordprocessingDrawing" xmlns:w10="urn:schemas-microsoft-com:office:word" xmlns:w="http://schemas.openxmlformats.org/wordprocessingml/2006/main" xmlns:w14="http://schemas.microsoft.com/office/word/2010/wordml" xmlns:w15="http://schemas.microsoft.com/office/word/2012/wordml" xmlns:w16cex="http://schemas.microsoft.com/office/word/2018/wordml/cex" xmlns:w16cid="http://schemas.microsoft.com/office/word/2016/wordml/cid" xmlns:w16="http://schemas.microsoft.com/office/word/2018/wordml" xmlns:w16sdtdh="http://schemas.microsoft.com/office/word/2020/wordml/sdtdatahash" xmlns:w16se="http://schemas.microsoft.com/office/word/2015/wordml/symex" xmlns:wpg="http://schemas.microsoft.com/office/word/2010/wordprocessingGroup" xmlns:wpi="http://schemas.microsoft.com/office/word/2010/wordprocessingInk" xmlns:wne="http://schemas.microsoft.com/office/word/2006/wordml" xmlns:wps="http://schemas.microsoft.com/office/word/2010/wordprocessingShape" mc:Ignorable="w14 w15 w16se w16cid w16 w16cex w16sdtdh wp14">
+<w:document xmlns:o="urn:schemas-microsoft-com:office:office" xmlns:r="http://schemas.openxmlformats.org/officeDocument/2006/relationships" xmlns:v="urn:schemas-microsoft-com:vml" xmlns:w="http://schemas.openxmlformats.org/wordprocessingml/2006/main" xmlns:w10="urn:schemas-microsoft-com:office:word" xmlns:wp="http://schemas.openxmlformats.org/drawingml/2006/wordprocessingDrawing" xmlns:wps="http://schemas.microsoft.com/office/word/2010/wordprocessingShape" xmlns:wpg="http://schemas.microsoft.com/office/word/2010/wordprocessingGroup" xmlns:mc="http://schemas.openxmlformats.org/markup-compatibility/2006" xmlns:wp14="http://schemas.microsoft.com/office/word/2010/wordprocessingDrawing" xmlns:w14="http://schemas.microsoft.com/office/word/2010/wordml" mc:Ignorable="w14 wp14">
   <w:body>
     <w:p>
       <w:pPr>
+        <w:pStyle w:val="Normal"/>
         <w:jc w:val="center"/>
+        <w:rPr>
+          <w:b/>
+          <w:b/>
+          <w:bCs/>
+        </w:rPr>
+      </w:pPr>
+      <w:r>
         <w:rPr>
           <w:b/>
           <w:bCs/>
         </w:rPr>
-      </w:pPr>
-      <w:r>
-        <w:rPr>
-          <w:b/>
-          <w:bCs/>
-        </w:rPr>
-        <w:t xml:space="preserve">Lab </w:t>
-      </w:r>
-      <w:r>
-        <w:rPr>
-          <w:b/>
-          <w:bCs/>
-        </w:rPr>
-        <w:t>5</w:t>
-      </w:r>
-      <w:r>
-        <w:rPr>
-          <w:b/>
-          <w:bCs/>
-        </w:rPr>
-        <w:t>: DNS</w:t>
-      </w:r>
-      <w:r>
-        <w:rPr>
-          <w:b/>
-          <w:bCs/>
-        </w:rPr>
-        <w:t xml:space="preserve"> [45 points]</w:t>
-      </w:r>
-    </w:p>
-    <w:p>
-      <w:pPr>
+        <w:t>Lab 5: DNS [45 points]</w:t>
+      </w:r>
+    </w:p>
+    <w:p>
+      <w:pPr>
+        <w:pStyle w:val="Normal"/>
         <w:jc w:val="center"/>
-      </w:pPr>
-      <w:r>
+        <w:rPr/>
+      </w:pPr>
+      <w:r>
+        <w:rPr/>
         <w:t>Due: 4/30/2022</w:t>
       </w:r>
     </w:p>
     <w:p>
       <w:pPr>
+        <w:pStyle w:val="Normal"/>
         <w:jc w:val="center"/>
-      </w:pPr>
-    </w:p>
-    <w:p>
+        <w:rPr/>
+      </w:pPr>
+      <w:r>
+        <w:rPr/>
+      </w:r>
+    </w:p>
+    <w:p>
+      <w:pPr>
+        <w:pStyle w:val="Normal"/>
+        <w:rPr/>
+      </w:pPr>
       <w:r>
         <w:rPr>
           <w:b/>
@@ -61,6 +54,7 @@
         <w:t xml:space="preserve">Objectives: </w:t>
       </w:r>
       <w:r>
+        <w:rPr/>
         <w:t>Gain a hands-on understanding of how to work with the DNS protocol by:</w:t>
       </w:r>
     </w:p>
@@ -71,8 +65,10 @@
           <w:ilvl w:val="0"/>
           <w:numId w:val="1"/>
         </w:numPr>
-      </w:pPr>
-      <w:r>
+        <w:rPr/>
+      </w:pPr>
+      <w:r>
+        <w:rPr/>
         <w:t>Creating programs that investigate DNS servers</w:t>
       </w:r>
     </w:p>
@@ -83,8 +79,10 @@
           <w:ilvl w:val="0"/>
           <w:numId w:val="1"/>
         </w:numPr>
-      </w:pPr>
-      <w:r>
+        <w:rPr/>
+      </w:pPr>
+      <w:r>
+        <w:rPr/>
         <w:t xml:space="preserve">Investigating the </w:t>
       </w:r>
       <w:r>
@@ -95,12 +93,26 @@
         <w:t>dig</w:t>
       </w:r>
       <w:r>
+        <w:rPr/>
         <w:t xml:space="preserve"> tool with Wireshark</w:t>
       </w:r>
     </w:p>
-    <w:p/>
-    <w:p>
-      <w:r>
+    <w:p>
+      <w:pPr>
+        <w:pStyle w:val="Normal"/>
+        <w:rPr/>
+      </w:pPr>
+      <w:r>
+        <w:rPr/>
+      </w:r>
+    </w:p>
+    <w:p>
+      <w:pPr>
+        <w:pStyle w:val="Normal"/>
+        <w:rPr/>
+      </w:pPr>
+      <w:r>
+        <w:rPr/>
         <w:t xml:space="preserve">For this lab you’ll be writing programs in Python using the </w:t>
       </w:r>
       <w:r>
@@ -111,10 +123,8 @@
         <w:t>dns</w:t>
       </w:r>
       <w:r>
-        <w:t xml:space="preserve"> package</w:t>
-      </w:r>
-      <w:r>
-        <w:t xml:space="preserve"> with the </w:t>
+        <w:rPr/>
+        <w:t xml:space="preserve"> package with the </w:t>
       </w:r>
       <w:r>
         <w:rPr>
@@ -124,6 +134,7 @@
         <w:t>resolver</w:t>
       </w:r>
       <w:r>
+        <w:rPr/>
         <w:t xml:space="preserve"> class and </w:t>
       </w:r>
       <w:r>
@@ -134,18 +145,8 @@
         <w:t>query</w:t>
       </w:r>
       <w:r>
-        <w:t xml:space="preserve"> function to do DNS lookups</w:t>
-      </w:r>
-      <w:r>
-        <w:t xml:space="preserve">. To use this </w:t>
-      </w:r>
-      <w:proofErr w:type="gramStart"/>
-      <w:r>
-        <w:t>package</w:t>
-      </w:r>
-      <w:proofErr w:type="gramEnd"/>
-      <w:r>
-        <w:t xml:space="preserve"> you’ll need to have the </w:t>
+        <w:rPr/>
+        <w:t xml:space="preserve"> function to do DNS lookups. To use this package you’ll need to have the </w:t>
       </w:r>
       <w:r>
         <w:rPr>
@@ -155,36 +156,67 @@
         <w:t>dnspython</w:t>
       </w:r>
       <w:r>
-        <w:t xml:space="preserve"> package installed in your environment </w:t>
-      </w:r>
-      <w:r>
-        <w:t xml:space="preserve">then you should be able to </w:t>
-      </w:r>
-      <w:r>
-        <w:t>use:</w:t>
-      </w:r>
-    </w:p>
-    <w:p/>
-    <w:p>
-      <w:r>
+        <w:rPr/>
+        <w:t xml:space="preserve"> package installed in your environment then you should be able to use:</w:t>
+      </w:r>
+    </w:p>
+    <w:p>
+      <w:pPr>
+        <w:pStyle w:val="Normal"/>
+        <w:rPr/>
+      </w:pPr>
+      <w:r>
+        <w:rPr/>
+      </w:r>
+    </w:p>
+    <w:p>
+      <w:pPr>
+        <w:pStyle w:val="Normal"/>
+        <w:rPr/>
+      </w:pPr>
+      <w:r>
+        <w:rPr/>
         <w:t>import dns</w:t>
       </w:r>
     </w:p>
     <w:p>
-      <w:r>
+      <w:pPr>
+        <w:pStyle w:val="Normal"/>
+        <w:rPr/>
+      </w:pPr>
+      <w:r>
+        <w:rPr/>
         <w:t>from dns import resolver</w:t>
       </w:r>
     </w:p>
-    <w:p/>
+    <w:p>
+      <w:pPr>
+        <w:pStyle w:val="Normal"/>
+        <w:rPr/>
+      </w:pPr>
+      <w:r>
+        <w:rPr/>
+      </w:r>
+    </w:p>
     <w:p>
       <w:pPr>
         <w:pStyle w:val="Heading1"/>
-      </w:pPr>
-      <w:r>
+        <w:rPr/>
+      </w:pPr>
+      <w:r>
+        <w:rPr/>
         <w:t>DNS Programs</w:t>
       </w:r>
     </w:p>
-    <w:p/>
+    <w:p>
+      <w:pPr>
+        <w:pStyle w:val="Normal"/>
+        <w:rPr/>
+      </w:pPr>
+      <w:r>
+        <w:rPr/>
+      </w:r>
+    </w:p>
     <w:p>
       <w:pPr>
         <w:pStyle w:val="ListParagraph"/>
@@ -192,29 +224,18 @@
           <w:ilvl w:val="0"/>
           <w:numId w:val="2"/>
         </w:numPr>
-      </w:pPr>
-      <w:r>
-        <w:t xml:space="preserve">Write a Python program (with comments) to determine the IP address of a </w:t>
-      </w:r>
-      <w:r>
-        <w:t>user-provided domain name. [5 points]</w:t>
-      </w:r>
-      <w:r>
-        <w:br/>
-      </w:r>
-      <w:r>
+        <w:rPr/>
+      </w:pPr>
+      <w:r>
+        <w:rPr/>
+        <w:t>Write a Python program (with comments) to determine the IP address of a user-provided domain name. [5 points]</w:t>
+        <w:br/>
         <w:br/>
         <w:t>Sample Output:</w:t>
-      </w:r>
-      <w:r>
         <w:br/>
         <w:t>What FQDN should I look up? cs.millersville.edu</w:t>
-      </w:r>
-      <w:r>
         <w:br/>
         <w:t>IP of cs.millersville.edu is 166.66.86.12</w:t>
-      </w:r>
-      <w:r>
         <w:br/>
       </w:r>
     </w:p>
@@ -225,35 +246,18 @@
           <w:ilvl w:val="0"/>
           <w:numId w:val="2"/>
         </w:numPr>
-      </w:pPr>
-      <w:r>
-        <w:t xml:space="preserve">Write a Python program (with comments) to determine the MX record and preference number for a user-provided domain name. Keep in mind, it’s possible to have multiple </w:t>
-      </w:r>
-      <w:r>
-        <w:t>MX records for a single domain so your solution will need to loop through the results. [10 points]</w:t>
-      </w:r>
-      <w:r>
-        <w:br/>
-      </w:r>
-      <w:r>
+        <w:rPr/>
+      </w:pPr>
+      <w:r>
+        <w:rPr/>
+        <w:t>Write a Python program (with comments) to determine the MX record and preference number for a user-provided domain name. Keep in mind, it’s possible to have multiple MX records for a single domain so your solution will need to loop through the results. [10 points]</w:t>
+        <w:br/>
         <w:br/>
         <w:t>Sample Output:</w:t>
-      </w:r>
-      <w:r>
         <w:br/>
         <w:t>What domain should I check the MX record for? millersville.edu</w:t>
-      </w:r>
-      <w:r>
-        <w:br/>
-        <w:t xml:space="preserve">The MX for millersville.edu is: </w:t>
-      </w:r>
-      <w:r>
-        <w:t>millersville-edu.mail.protection.outlook.com</w:t>
-      </w:r>
-      <w:r>
-        <w:t>. The preference number # is 0</w:t>
-      </w:r>
-      <w:r>
+        <w:br/>
+        <w:t>The MX for millersville.edu is: millersville-edu.mail.protection.outlook.com. The preference number # is 0</w:t>
         <w:br/>
       </w:r>
     </w:p>
@@ -264,11 +268,32 @@
           <w:ilvl w:val="0"/>
           <w:numId w:val="2"/>
         </w:numPr>
-      </w:pPr>
-      <w:r>
+        <w:rPr/>
+      </w:pPr>
+      <w:r>
+        <w:rPr/>
         <w:t>What does the preference number from question #2 indicate in an MX record? [2 points]</w:t>
       </w:r>
-      <w:r>
+    </w:p>
+    <w:p>
+      <w:pPr>
+        <w:pStyle w:val="ListParagraph"/>
+        <w:numPr>
+          <w:ilvl w:val="0"/>
+          <w:numId w:val="0"/>
+        </w:numPr>
+        <w:ind w:left="1440" w:hanging="0"/>
+        <w:rPr/>
+      </w:pPr>
+      <w:r>
+        <w:rPr>
+          <w:b/>
+          <w:bCs/>
+        </w:rPr>
+        <w:t>Indicates in what order the records should be used. The lower the number, the higher the priority.</w:t>
+      </w:r>
+      <w:r>
+        <w:rPr/>
         <w:br/>
       </w:r>
     </w:p>
@@ -279,15 +304,11 @@
           <w:ilvl w:val="0"/>
           <w:numId w:val="2"/>
         </w:numPr>
-      </w:pPr>
-      <w:r>
-        <w:t xml:space="preserve">Write a Python program (with comments) </w:t>
-      </w:r>
-      <w:r>
-        <w:t>to determine the A, AAAA (if available), MX, NS, SOA, and TXT records for a user-provided domain name.</w:t>
-      </w:r>
-      <w:r>
-        <w:t xml:space="preserve"> The </w:t>
+        <w:rPr/>
+      </w:pPr>
+      <w:r>
+        <w:rPr/>
+        <w:t xml:space="preserve">Write a Python program (with comments) to determine the A, AAAA (if available), MX, NS, SOA, and TXT records for a user-provided domain name. The </w:t>
       </w:r>
       <w:r>
         <w:rPr>
@@ -297,177 +318,43 @@
         <w:t>dns</w:t>
       </w:r>
       <w:r>
+        <w:rPr/>
         <w:t xml:space="preserve"> package will raise an exception for A and AAAA queries with no response. [10 points]</w:t>
-      </w:r>
-      <w:r>
-        <w:br/>
-      </w:r>
-      <w:r>
-        <w:lastRenderedPageBreak/>
+        <w:br/>
         <w:br/>
         <w:t>Sample Output:</w:t>
-      </w:r>
-      <w:r>
         <w:br/>
         <w:t>What domain should I query? millersville.edu</w:t>
-      </w:r>
-      <w:r>
-        <w:br/>
-      </w:r>
-      <w:r>
+        <w:br/>
         <w:t>millersville.edu.   A    166.66.85.3</w:t>
-      </w:r>
-      <w:r>
-        <w:br/>
-        <w:t xml:space="preserve">millersville.edu.   MX   </w:t>
-      </w:r>
-      <w:r>
-        <w:t>millersville-edu.mail.protection.outlook.com.</w:t>
-      </w:r>
-      <w:r>
+        <w:br/>
+        <w:t>millersville.edu.   MX   millersville-edu.mail.protection.outlook.com.</w:t>
         <w:br/>
         <w:t>millersville.edu.   NS    ns3-01.azure-dns.org.</w:t>
-      </w:r>
-      <w:r>
         <w:br/>
         <w:t>millersville.edu.   NS    ns4-01.azure-dns.info.</w:t>
-      </w:r>
-      <w:r>
         <w:br/>
         <w:t>millersville.edu.   NS    ns1-01.azure-dns.com.</w:t>
-      </w:r>
-      <w:r>
         <w:br/>
         <w:t>millersville.edu.   NS    ns2-01.azure-dns.net.</w:t>
-      </w:r>
-      <w:r>
-        <w:br/>
-        <w:t xml:space="preserve">millersville.edu.   SOA </w:t>
-      </w:r>
-      <w:r>
-        <w:t>ns1-01.azure-dns.com. azuredns-hostmaster.microsoft.com.</w:t>
-      </w:r>
-      <w:r>
-        <w:br/>
-        <w:t xml:space="preserve">millersville.edu.   </w:t>
-      </w:r>
-      <w:proofErr w:type="gramStart"/>
-      <w:r>
-        <w:t xml:space="preserve">TXT  </w:t>
-      </w:r>
-      <w:r>
-        <w:t>"</w:t>
-      </w:r>
-      <w:proofErr w:type="gramEnd"/>
-      <w:r>
-        <w:t>status-page-domain-verification=rj8n788r8q95"</w:t>
-      </w:r>
-      <w:r>
-        <w:br/>
-        <w:t xml:space="preserve">millersville.edu.   </w:t>
-      </w:r>
-      <w:proofErr w:type="gramStart"/>
-      <w:r>
-        <w:t xml:space="preserve">TXT  </w:t>
-      </w:r>
-      <w:r>
-        <w:t>"</w:t>
-      </w:r>
-      <w:proofErr w:type="gramEnd"/>
-      <w:r>
-        <w:t>facebook-domain-verification=1g50tszgoounf52grdxei6eknidjqd"</w:t>
-      </w:r>
-      <w:r>
-        <w:br/>
-        <w:t xml:space="preserve">millersville.edu.   </w:t>
-      </w:r>
-      <w:proofErr w:type="gramStart"/>
-      <w:r>
-        <w:t xml:space="preserve">TXT  </w:t>
-      </w:r>
-      <w:r>
-        <w:t>"</w:t>
-      </w:r>
-      <w:proofErr w:type="gramEnd"/>
-      <w:r>
-        <w:t>docusign=c2556d31-53e6-4b14-b3d0-946397116f6a"</w:t>
-      </w:r>
-      <w:r>
-        <w:br/>
-        <w:t xml:space="preserve">millersville.edu.   </w:t>
-      </w:r>
-      <w:proofErr w:type="gramStart"/>
-      <w:r>
-        <w:t xml:space="preserve">TXT  </w:t>
-      </w:r>
-      <w:r>
-        <w:t>"</w:t>
-      </w:r>
-      <w:proofErr w:type="gramEnd"/>
-      <w:r>
-        <w:t>docusign=3491eacb-a18d-4921-ba79-7c90bbf8768d"</w:t>
-      </w:r>
-      <w:r>
-        <w:br/>
-        <w:t xml:space="preserve">millersville.edu.   </w:t>
-      </w:r>
-      <w:proofErr w:type="gramStart"/>
-      <w:r>
-        <w:t xml:space="preserve">TXT  </w:t>
-      </w:r>
-      <w:r>
-        <w:t>"</w:t>
-      </w:r>
-      <w:proofErr w:type="gramEnd"/>
-      <w:r>
-        <w:t>amazonses:vhqQjHyx3OVf20qXgm4HjtUgdnQ6viV7brKsoHyvlSg="</w:t>
-      </w:r>
-      <w:r>
-        <w:br/>
-        <w:t xml:space="preserve">millersville.edu.   </w:t>
-      </w:r>
-      <w:proofErr w:type="gramStart"/>
-      <w:r>
-        <w:t xml:space="preserve">TXT  </w:t>
-      </w:r>
-      <w:r>
-        <w:t>"</w:t>
-      </w:r>
-      <w:proofErr w:type="gramEnd"/>
-      <w:r>
-        <w:t>adobe-idp-site-verification=3498a319-f150-403a-a553-461dd389805a"</w:t>
-      </w:r>
-      <w:r>
-        <w:br/>
-        <w:t xml:space="preserve">millersville.edu.   </w:t>
-      </w:r>
-      <w:proofErr w:type="gramStart"/>
-      <w:r>
-        <w:t xml:space="preserve">TXT  </w:t>
-      </w:r>
-      <w:r>
-        <w:t>"</w:t>
-      </w:r>
-      <w:proofErr w:type="gramEnd"/>
-      <w:r>
-        <w:t>00y2dMYhvUKLzMNFeFzjnaHYAmKTrDJace0l/4YhkvA5nv6ypEFhCYYMnxDFj6iByfBRK3cq7ZU5bIixPKFLhA=="</w:t>
-      </w:r>
-      <w:r>
-        <w:br/>
-        <w:t xml:space="preserve">millersville.edu.   </w:t>
-      </w:r>
-      <w:proofErr w:type="gramStart"/>
-      <w:r>
-        <w:t xml:space="preserve">TXT  </w:t>
-      </w:r>
-      <w:r>
-        <w:t>"</w:t>
-      </w:r>
-      <w:proofErr w:type="gramEnd"/>
-      <w:r>
-        <w:t>v=spf1 include:verifymyfafsa.com include:stspg-customer.com include:servers.mcsv.net include:spf.protection.outlook.com include:a._spf.brightspace.com include:spf.constantcontact.com ip4:192.254.121.248 ip4:199.231.134.73" "/32 ip4:209.143.65.64/26 ip4:13.89.184.95 ip4:176.31.145.254 ip4:199.244.78.23 ip4:199.244.78.224 ip4:205.235.80.96/27 ip4:148.51.134.96/27 ip4:148.51.134.128/26 ip4:205.235.89.0/27 ip4:205.235.89.96/27 ip4:205.235.89.128/26 ip4:166.66.86.75 ~all"</w:t>
-      </w:r>
-      <w:r>
+        <w:br/>
+        <w:t>millersville.edu.   SOA ns1-01.azure-dns.com. azuredns-hostmaster.microsoft.com.</w:t>
+        <w:br/>
+        <w:t>millersville.edu.   TXT  "status-page-domain-verification=rj8n788r8q95"</w:t>
+        <w:br/>
+        <w:t>millersville.edu.   TXT  "facebook-domain-verification=1g50tszgoounf52grdxei6eknidjqd"</w:t>
+        <w:br/>
+        <w:t>millersville.edu.   TXT  "docusign=c2556d31-53e6-4b14-b3d0-946397116f6a"</w:t>
+        <w:br/>
+        <w:t>millersville.edu.   TXT  "docusign=3491eacb-a18d-4921-ba79-7c90bbf8768d"</w:t>
+        <w:br/>
+        <w:t>millersville.edu.   TXT  "amazonses:vhqQjHyx3OVf20qXgm4HjtUgdnQ6viV7brKsoHyvlSg="</w:t>
+        <w:br/>
+        <w:t>millersville.edu.   TXT  "adobe-idp-site-verification=3498a319-f150-403a-a553-461dd389805a"</w:t>
+        <w:br/>
+        <w:t>millersville.edu.   TXT  "00y2dMYhvUKLzMNFeFzjnaHYAmKTrDJace0l/4YhkvA5nv6ypEFhCYYMnxDFj6iByfBRK3cq7ZU5bIixPKFLhA=="</w:t>
+        <w:br/>
+        <w:t>millersville.edu.   TXT  "v=spf1 include:verifymyfafsa.com include:stspg-customer.com include:servers.mcsv.net include:spf.protection.outlook.com include:a._spf.brightspace.com include:spf.constantcontact.com ip4:192.254.121.248 ip4:199.231.134.73" "/32 ip4:209.143.65.64/26 ip4:13.89.184.95 ip4:176.31.145.254 ip4:199.244.78.23 ip4:199.244.78.224 ip4:205.235.80.96/27 ip4:148.51.134.96/27 ip4:148.51.134.128/26 ip4:205.235.89.0/27 ip4:205.235.89.96/27 ip4:205.235.89.128/26 ip4:166.66.86.75 ~all"</w:t>
         <w:br/>
       </w:r>
     </w:p>
@@ -478,12 +365,19 @@
           <w:ilvl w:val="0"/>
           <w:numId w:val="2"/>
         </w:numPr>
-      </w:pPr>
-      <w:r>
+        <w:rPr/>
+      </w:pPr>
+      <w:r>
+        <w:rPr/>
         <w:t>What does the SOA record type represent? [2 points]</w:t>
-      </w:r>
-      <w:r>
-        <w:br/>
+        <w:br/>
+      </w:r>
+      <w:r>
+        <w:rPr>
+          <w:b/>
+          <w:bCs/>
+        </w:rPr>
+        <w:t>Stores information/metadata about the domain such as the email address of the administrator and when the domain was last updated.</w:t>
       </w:r>
     </w:p>
     <w:p>
@@ -493,20 +387,51 @@
           <w:ilvl w:val="0"/>
           <w:numId w:val="2"/>
         </w:numPr>
-      </w:pPr>
-      <w:r>
-        <w:t xml:space="preserve">Many large domains have TXT records with verification strings in them (you can see these in the sample output from question #5 above for facebook, docusign, etc. What is the purpose of these </w:t>
-      </w:r>
-      <w:r>
-        <w:t>verification TXT entries? [2 points]</w:t>
-      </w:r>
-    </w:p>
-    <w:p/>
+        <w:rPr/>
+      </w:pPr>
+      <w:r>
+        <w:rPr/>
+        <w:t>Many large domains have TXT records with verification strings in them (you can see these in the sample output from question #5 above for facebook, docusign, etc. What is the purpose of these verification TXT entries? [2 points]</w:t>
+      </w:r>
+    </w:p>
+    <w:p>
+      <w:pPr>
+        <w:pStyle w:val="ListParagraph"/>
+        <w:numPr>
+          <w:ilvl w:val="0"/>
+          <w:numId w:val="0"/>
+        </w:numPr>
+        <w:ind w:left="1440" w:hanging="0"/>
+        <w:rPr>
+          <w:b/>
+          <w:b/>
+          <w:bCs/>
+        </w:rPr>
+      </w:pPr>
+      <w:r>
+        <w:rPr>
+          <w:b/>
+          <w:bCs/>
+        </w:rPr>
+        <w:t>TXT provides a way to connect text with a domain. Typically used for spam prevention and similar cases</w:t>
+      </w:r>
+    </w:p>
+    <w:p>
+      <w:pPr>
+        <w:pStyle w:val="Normal"/>
+        <w:rPr/>
+      </w:pPr>
+      <w:r>
+        <w:rPr/>
+      </w:r>
+    </w:p>
     <w:p>
       <w:pPr>
         <w:pStyle w:val="Heading1"/>
-      </w:pPr>
-      <w:r>
+        <w:rPr/>
+      </w:pPr>
+      <w:r>
+        <w:rPr/>
         <w:t xml:space="preserve">Investigating the </w:t>
       </w:r>
       <w:r>
@@ -517,12 +442,26 @@
         <w:t>dig</w:t>
       </w:r>
       <w:r>
+        <w:rPr/>
         <w:t xml:space="preserve"> tool with Wireshark</w:t>
       </w:r>
     </w:p>
-    <w:p/>
-    <w:p>
-      <w:r>
+    <w:p>
+      <w:pPr>
+        <w:pStyle w:val="Normal"/>
+        <w:rPr/>
+      </w:pPr>
+      <w:r>
+        <w:rPr/>
+      </w:r>
+    </w:p>
+    <w:p>
+      <w:pPr>
+        <w:pStyle w:val="Normal"/>
+        <w:rPr/>
+      </w:pPr>
+      <w:r>
+        <w:rPr/>
         <w:t xml:space="preserve">For the following questions you’ll be using Wireshark and the </w:t>
       </w:r>
       <w:r>
@@ -533,6 +472,7 @@
         <w:t>dig</w:t>
       </w:r>
       <w:r>
+        <w:rPr/>
         <w:t xml:space="preserve"> tool to issue DNS requests and observe the responses. </w:t>
       </w:r>
       <w:r>
@@ -543,12 +483,9 @@
         <w:t>Dig</w:t>
       </w:r>
       <w:r>
+        <w:rPr/>
         <w:t xml:space="preserve"> is a Linux command-line utility so you can use it from a Linux command-line or the MacOS Terminal.</w:t>
-      </w:r>
-      <w:r>
-        <w:br/>
-      </w:r>
-      <w:r>
+        <w:br/>
         <w:br/>
         <w:t xml:space="preserve">Recall from class that the </w:t>
       </w:r>
@@ -560,10 +497,8 @@
         <w:t>root</w:t>
       </w:r>
       <w:r>
-        <w:t xml:space="preserve"> DNS servers are named from a-m. I will be using the IP address </w:t>
-      </w:r>
-      <w:r>
-        <w:t xml:space="preserve">for a.root-servers.net in my example so choose </w:t>
+        <w:rPr/>
+        <w:t xml:space="preserve"> DNS servers are named from a-m. I will be using the IP address for a.root-servers.net in my example so choose </w:t>
       </w:r>
       <w:r>
         <w:rPr>
@@ -573,10 +508,19 @@
         <w:t>any other</w:t>
       </w:r>
       <w:r>
+        <w:rPr/>
         <w:t xml:space="preserve"> root server to use.</w:t>
       </w:r>
     </w:p>
-    <w:p/>
+    <w:p>
+      <w:pPr>
+        <w:pStyle w:val="Normal"/>
+        <w:rPr/>
+      </w:pPr>
+      <w:r>
+        <w:rPr/>
+      </w:r>
+    </w:p>
     <w:p>
       <w:pPr>
         <w:pStyle w:val="ListParagraph"/>
@@ -584,9 +528,10 @@
           <w:ilvl w:val="0"/>
           <w:numId w:val="2"/>
         </w:numPr>
-      </w:pPr>
-      <w:r>
-        <w:lastRenderedPageBreak/>
+        <w:rPr/>
+      </w:pPr>
+      <w:r>
+        <w:rPr/>
         <w:t xml:space="preserve">Look up the IP address of one of the root servers other than a.root-servers.net using the </w:t>
       </w:r>
       <w:r>
@@ -597,6 +542,7 @@
         <w:t>dig</w:t>
       </w:r>
       <w:r>
+        <w:rPr/>
         <w:t xml:space="preserve"> tool. The syntax is: </w:t>
       </w:r>
       <w:r>
@@ -607,12 +553,47 @@
         <w:t>dig &lt;hostname&gt;</w:t>
       </w:r>
       <w:r>
-        <w:t xml:space="preserve"> </w:t>
-      </w:r>
-      <w:r>
-        <w:t>What server did you choose and what is the IP address? [1 point]</w:t>
-      </w:r>
-      <w:r>
+        <w:rPr/>
+        <w:t xml:space="preserve"> What server did you choose and what is the IP address? [1 point]</w:t>
+      </w:r>
+    </w:p>
+    <w:p>
+      <w:pPr>
+        <w:pStyle w:val="ListParagraph"/>
+        <w:numPr>
+          <w:ilvl w:val="0"/>
+          <w:numId w:val="0"/>
+        </w:numPr>
+        <w:ind w:left="1440" w:hanging="0"/>
+        <w:rPr/>
+      </w:pPr>
+      <w:r>
+        <w:rPr>
+          <w:b/>
+          <w:bCs/>
+        </w:rPr>
+        <w:t>h.root-servers.net</w:t>
+      </w:r>
+    </w:p>
+    <w:p>
+      <w:pPr>
+        <w:pStyle w:val="ListParagraph"/>
+        <w:numPr>
+          <w:ilvl w:val="0"/>
+          <w:numId w:val="0"/>
+        </w:numPr>
+        <w:ind w:left="1440" w:hanging="0"/>
+        <w:rPr/>
+      </w:pPr>
+      <w:r>
+        <w:rPr>
+          <w:b/>
+          <w:bCs/>
+        </w:rPr>
+        <w:t>198.97.190.53</w:t>
+      </w:r>
+      <w:r>
+        <w:rPr/>
         <w:br/>
       </w:r>
     </w:p>
@@ -623,19 +604,47 @@
           <w:ilvl w:val="0"/>
           <w:numId w:val="2"/>
         </w:numPr>
-      </w:pPr>
-      <w:r>
-        <w:t xml:space="preserve">In the second column of the </w:t>
-      </w:r>
-      <w:proofErr w:type="gramStart"/>
-      <w:r>
-        <w:t>output</w:t>
-      </w:r>
-      <w:proofErr w:type="gramEnd"/>
-      <w:r>
-        <w:t xml:space="preserve"> you should see the number 172800. What does this number represent and what does it mean? [2 points]</w:t>
-      </w:r>
-      <w:r>
+        <w:rPr/>
+      </w:pPr>
+      <w:r>
+        <w:rPr/>
+        <w:t>In the second column of the output you should see the number 172800. What does this number represent and what does it mean? [2 points]</w:t>
+      </w:r>
+    </w:p>
+    <w:p>
+      <w:pPr>
+        <w:pStyle w:val="ListParagraph"/>
+        <w:numPr>
+          <w:ilvl w:val="0"/>
+          <w:numId w:val="0"/>
+        </w:numPr>
+        <w:ind w:left="1440" w:hanging="0"/>
+        <w:rPr>
+          <w:b/>
+          <w:b/>
+          <w:bCs/>
+        </w:rPr>
+      </w:pPr>
+      <w:r>
+        <w:rPr>
+          <w:b/>
+          <w:bCs/>
+        </w:rPr>
+        <w:t>TTL: How long to cache a query answer before requesting a new one</w:t>
+      </w:r>
+    </w:p>
+    <w:p>
+      <w:pPr>
+        <w:pStyle w:val="ListParagraph"/>
+        <w:numPr>
+          <w:ilvl w:val="0"/>
+          <w:numId w:val="0"/>
+        </w:numPr>
+        <w:ind w:left="1440" w:hanging="0"/>
+        <w:rPr/>
+      </w:pPr>
+      <w:r>
+        <w:rPr/>
         <w:br/>
       </w:r>
     </w:p>
@@ -646,6 +655,7 @@
           <w:ilvl w:val="0"/>
           <w:numId w:val="2"/>
         </w:numPr>
+        <w:rPr/>
       </w:pPr>
       <w:r>
         <w:rPr>
@@ -655,6 +665,7 @@
         <w:t>Dig</w:t>
       </w:r>
       <w:r>
+        <w:rPr/>
         <w:t xml:space="preserve"> can query a specific nameserver using the syntax: </w:t>
       </w:r>
       <w:r>
@@ -665,9 +676,8 @@
         <w:t>dig @&lt;IP address&gt; &lt;hostname&gt;</w:t>
       </w:r>
       <w:r>
+        <w:rPr/>
         <w:t>.</w:t>
-      </w:r>
-      <w:r>
         <w:br/>
         <w:t xml:space="preserve">Example: </w:t>
       </w:r>
@@ -678,10 +688,10 @@
         </w:rPr>
         <w:t xml:space="preserve">dig @198.41.0.4 </w:t>
       </w:r>
-      <w:hyperlink r:id="rId5" w:history="1">
+      <w:hyperlink r:id="rId2">
         <w:r>
           <w:rPr>
-            <w:rStyle w:val="Hyperlink"/>
+            <w:rStyle w:val="InternetLink"/>
             <w:b/>
             <w:bCs/>
           </w:rPr>
@@ -689,25 +699,628 @@
         </w:r>
       </w:hyperlink>
       <w:r>
-        <w:br/>
-      </w:r>
-      <w:r>
+        <w:rPr/>
+        <w:br/>
         <w:br/>
         <w:t xml:space="preserve">Run the dig command above for </w:t>
       </w:r>
-      <w:hyperlink r:id="rId6" w:history="1">
+      <w:hyperlink r:id="rId3">
         <w:r>
           <w:rPr>
-            <w:rStyle w:val="Hyperlink"/>
+            <w:rStyle w:val="InternetLink"/>
           </w:rPr>
           <w:t>www.millersville.edu</w:t>
         </w:r>
       </w:hyperlink>
       <w:r>
+        <w:rPr/>
         <w:t xml:space="preserve"> specifying the IP address of the root server you looked up after the @ sign. Provide a screenshot of your output. [1 point]</w:t>
-      </w:r>
-      <w:r>
-        <w:br/>
+        <w:br/>
+      </w:r>
+    </w:p>
+    <w:p>
+      <w:pPr>
+        <w:pStyle w:val="ListParagraph"/>
+        <w:rPr/>
+      </w:pPr>
+      <w:r>
+        <w:rPr/>
+        <w:t>; &lt;&lt;&gt;&gt; DiG 9.16.20 &lt;&lt;&gt;&gt; @198.97.190.53 www.millersville.edu</w:t>
+      </w:r>
+    </w:p>
+    <w:p>
+      <w:pPr>
+        <w:pStyle w:val="ListParagraph"/>
+        <w:rPr/>
+      </w:pPr>
+      <w:r>
+        <w:rPr/>
+        <w:t>; (1 server found)</w:t>
+      </w:r>
+    </w:p>
+    <w:p>
+      <w:pPr>
+        <w:pStyle w:val="ListParagraph"/>
+        <w:rPr/>
+      </w:pPr>
+      <w:r>
+        <w:rPr/>
+        <w:t>;; global options: +cmd</w:t>
+      </w:r>
+    </w:p>
+    <w:p>
+      <w:pPr>
+        <w:pStyle w:val="ListParagraph"/>
+        <w:rPr/>
+      </w:pPr>
+      <w:r>
+        <w:rPr/>
+        <w:t>;; Got answer:</w:t>
+      </w:r>
+    </w:p>
+    <w:p>
+      <w:pPr>
+        <w:pStyle w:val="ListParagraph"/>
+        <w:rPr/>
+      </w:pPr>
+      <w:r>
+        <w:rPr/>
+        <w:t>;; -&gt;&gt;HEADER&lt;&lt;- opcode: QUERY, status: NOERROR, id: 60273</w:t>
+      </w:r>
+    </w:p>
+    <w:p>
+      <w:pPr>
+        <w:pStyle w:val="ListParagraph"/>
+        <w:rPr/>
+      </w:pPr>
+      <w:r>
+        <w:rPr/>
+        <w:t>;; flags: qr rd; QUERY: 1, ANSWER: 0, AUTHORITY: 13, ADDITIONAL: 27</w:t>
+      </w:r>
+    </w:p>
+    <w:p>
+      <w:pPr>
+        <w:pStyle w:val="ListParagraph"/>
+        <w:rPr/>
+      </w:pPr>
+      <w:r>
+        <w:rPr/>
+        <w:t>;; WARNING: recursion requested but not available</w:t>
+      </w:r>
+    </w:p>
+    <w:p>
+      <w:pPr>
+        <w:pStyle w:val="ListParagraph"/>
+        <w:rPr/>
+      </w:pPr>
+      <w:r>
+        <w:rPr/>
+      </w:r>
+    </w:p>
+    <w:p>
+      <w:pPr>
+        <w:pStyle w:val="ListParagraph"/>
+        <w:rPr/>
+      </w:pPr>
+      <w:r>
+        <w:rPr/>
+        <w:t>;; OPT PSEUDOSECTION:</w:t>
+      </w:r>
+    </w:p>
+    <w:p>
+      <w:pPr>
+        <w:pStyle w:val="ListParagraph"/>
+        <w:rPr/>
+      </w:pPr>
+      <w:r>
+        <w:rPr/>
+        <w:t>; EDNS: version: 0, flags:; udp: 1232</w:t>
+      </w:r>
+    </w:p>
+    <w:p>
+      <w:pPr>
+        <w:pStyle w:val="ListParagraph"/>
+        <w:rPr/>
+      </w:pPr>
+      <w:r>
+        <w:rPr/>
+        <w:t>;; QUESTION SECTION:</w:t>
+      </w:r>
+    </w:p>
+    <w:p>
+      <w:pPr>
+        <w:pStyle w:val="ListParagraph"/>
+        <w:rPr/>
+      </w:pPr>
+      <w:r>
+        <w:rPr/>
+        <w:t>;www.millersville.edu.          IN      A</w:t>
+      </w:r>
+    </w:p>
+    <w:p>
+      <w:pPr>
+        <w:pStyle w:val="ListParagraph"/>
+        <w:rPr/>
+      </w:pPr>
+      <w:r>
+        <w:rPr/>
+      </w:r>
+    </w:p>
+    <w:p>
+      <w:pPr>
+        <w:pStyle w:val="ListParagraph"/>
+        <w:rPr/>
+      </w:pPr>
+      <w:r>
+        <w:rPr/>
+        <w:t>;; AUTHORITY SECTION:</w:t>
+      </w:r>
+    </w:p>
+    <w:p>
+      <w:pPr>
+        <w:pStyle w:val="ListParagraph"/>
+        <w:rPr/>
+      </w:pPr>
+      <w:r>
+        <w:rPr/>
+        <w:t>edu.                    172800  IN      NS      a.edu-servers.net.</w:t>
+      </w:r>
+    </w:p>
+    <w:p>
+      <w:pPr>
+        <w:pStyle w:val="ListParagraph"/>
+        <w:rPr/>
+      </w:pPr>
+      <w:r>
+        <w:rPr/>
+        <w:t>edu.                    172800  IN      NS      b.edu-servers.net.</w:t>
+      </w:r>
+    </w:p>
+    <w:p>
+      <w:pPr>
+        <w:pStyle w:val="ListParagraph"/>
+        <w:rPr/>
+      </w:pPr>
+      <w:r>
+        <w:rPr/>
+        <w:t>edu.                    172800  IN      NS      c.edu-servers.net.</w:t>
+      </w:r>
+    </w:p>
+    <w:p>
+      <w:pPr>
+        <w:pStyle w:val="ListParagraph"/>
+        <w:rPr/>
+      </w:pPr>
+      <w:r>
+        <w:rPr/>
+        <w:t>edu.                    172800  IN      NS      d.edu-servers.net.</w:t>
+      </w:r>
+    </w:p>
+    <w:p>
+      <w:pPr>
+        <w:pStyle w:val="ListParagraph"/>
+        <w:rPr/>
+      </w:pPr>
+      <w:r>
+        <w:rPr/>
+        <w:t>edu.                    172800  IN      NS      e.edu-servers.net.</w:t>
+      </w:r>
+    </w:p>
+    <w:p>
+      <w:pPr>
+        <w:pStyle w:val="ListParagraph"/>
+        <w:rPr/>
+      </w:pPr>
+      <w:r>
+        <w:rPr/>
+        <w:t>edu.                    172800  IN      NS      f.edu-servers.net.</w:t>
+      </w:r>
+    </w:p>
+    <w:p>
+      <w:pPr>
+        <w:pStyle w:val="ListParagraph"/>
+        <w:rPr/>
+      </w:pPr>
+      <w:r>
+        <w:rPr/>
+        <w:t>edu.                    172800  IN      NS      g.edu-servers.net.</w:t>
+      </w:r>
+    </w:p>
+    <w:p>
+      <w:pPr>
+        <w:pStyle w:val="ListParagraph"/>
+        <w:rPr/>
+      </w:pPr>
+      <w:r>
+        <w:rPr/>
+        <w:t>edu.                    172800  IN      NS      h.edu-servers.net.</w:t>
+      </w:r>
+    </w:p>
+    <w:p>
+      <w:pPr>
+        <w:pStyle w:val="ListParagraph"/>
+        <w:rPr/>
+      </w:pPr>
+      <w:r>
+        <w:rPr/>
+        <w:t>edu.                    172800  IN      NS      i.edu-servers.net.</w:t>
+      </w:r>
+    </w:p>
+    <w:p>
+      <w:pPr>
+        <w:pStyle w:val="ListParagraph"/>
+        <w:rPr/>
+      </w:pPr>
+      <w:r>
+        <w:rPr/>
+        <w:t>edu.                    172800  IN      NS      j.edu-servers.net.</w:t>
+      </w:r>
+    </w:p>
+    <w:p>
+      <w:pPr>
+        <w:pStyle w:val="ListParagraph"/>
+        <w:rPr/>
+      </w:pPr>
+      <w:r>
+        <w:rPr/>
+        <w:t>edu.                    172800  IN      NS      k.edu-servers.net.</w:t>
+      </w:r>
+    </w:p>
+    <w:p>
+      <w:pPr>
+        <w:pStyle w:val="ListParagraph"/>
+        <w:rPr/>
+      </w:pPr>
+      <w:r>
+        <w:rPr/>
+        <w:t>edu.                    172800  IN      NS      l.edu-servers.net.</w:t>
+      </w:r>
+    </w:p>
+    <w:p>
+      <w:pPr>
+        <w:pStyle w:val="ListParagraph"/>
+        <w:rPr/>
+      </w:pPr>
+      <w:r>
+        <w:rPr/>
+        <w:t>edu.                    172800  IN      NS      m.edu-servers.net.</w:t>
+      </w:r>
+    </w:p>
+    <w:p>
+      <w:pPr>
+        <w:pStyle w:val="ListParagraph"/>
+        <w:rPr/>
+      </w:pPr>
+      <w:r>
+        <w:rPr/>
+      </w:r>
+    </w:p>
+    <w:p>
+      <w:pPr>
+        <w:pStyle w:val="ListParagraph"/>
+        <w:rPr/>
+      </w:pPr>
+      <w:r>
+        <w:rPr/>
+        <w:t>;; ADDITIONAL SECTION:</w:t>
+      </w:r>
+    </w:p>
+    <w:p>
+      <w:pPr>
+        <w:pStyle w:val="ListParagraph"/>
+        <w:rPr/>
+      </w:pPr>
+      <w:r>
+        <w:rPr/>
+        <w:t>a.edu-servers.net.      172800  IN      A       192.5.6.30</w:t>
+      </w:r>
+    </w:p>
+    <w:p>
+      <w:pPr>
+        <w:pStyle w:val="ListParagraph"/>
+        <w:rPr/>
+      </w:pPr>
+      <w:r>
+        <w:rPr/>
+        <w:t>b.edu-servers.net.      172800  IN      A       192.33.14.30</w:t>
+      </w:r>
+    </w:p>
+    <w:p>
+      <w:pPr>
+        <w:pStyle w:val="ListParagraph"/>
+        <w:rPr/>
+      </w:pPr>
+      <w:r>
+        <w:rPr/>
+        <w:t>c.edu-servers.net.      172800  IN      A       192.26.92.30</w:t>
+      </w:r>
+    </w:p>
+    <w:p>
+      <w:pPr>
+        <w:pStyle w:val="ListParagraph"/>
+        <w:rPr/>
+      </w:pPr>
+      <w:r>
+        <w:rPr/>
+        <w:t>d.edu-servers.net.      172800  IN      A       192.31.80.30</w:t>
+      </w:r>
+    </w:p>
+    <w:p>
+      <w:pPr>
+        <w:pStyle w:val="ListParagraph"/>
+        <w:rPr/>
+      </w:pPr>
+      <w:r>
+        <w:rPr/>
+        <w:t>e.edu-servers.net.      172800  IN      A       192.12.94.30</w:t>
+      </w:r>
+    </w:p>
+    <w:p>
+      <w:pPr>
+        <w:pStyle w:val="ListParagraph"/>
+        <w:rPr/>
+      </w:pPr>
+      <w:r>
+        <w:rPr/>
+        <w:t>f.edu-servers.net.      172800  IN      A       192.35.51.30</w:t>
+      </w:r>
+    </w:p>
+    <w:p>
+      <w:pPr>
+        <w:pStyle w:val="ListParagraph"/>
+        <w:rPr/>
+      </w:pPr>
+      <w:r>
+        <w:rPr/>
+        <w:t>g.edu-servers.net.      172800  IN      A       192.42.93.30</w:t>
+      </w:r>
+    </w:p>
+    <w:p>
+      <w:pPr>
+        <w:pStyle w:val="ListParagraph"/>
+        <w:rPr/>
+      </w:pPr>
+      <w:r>
+        <w:rPr/>
+        <w:t>h.edu-servers.net.      172800  IN      A       192.54.112.30</w:t>
+      </w:r>
+    </w:p>
+    <w:p>
+      <w:pPr>
+        <w:pStyle w:val="ListParagraph"/>
+        <w:rPr/>
+      </w:pPr>
+      <w:r>
+        <w:rPr/>
+        <w:t>i.edu-servers.net.      172800  IN      A       192.43.172.30</w:t>
+      </w:r>
+    </w:p>
+    <w:p>
+      <w:pPr>
+        <w:pStyle w:val="ListParagraph"/>
+        <w:rPr/>
+      </w:pPr>
+      <w:r>
+        <w:rPr/>
+        <w:t>j.edu-servers.net.      172800  IN      A       192.48.79.30</w:t>
+      </w:r>
+    </w:p>
+    <w:p>
+      <w:pPr>
+        <w:pStyle w:val="ListParagraph"/>
+        <w:rPr/>
+      </w:pPr>
+      <w:r>
+        <w:rPr/>
+        <w:t>k.edu-servers.net.      172800  IN      A       192.52.178.30</w:t>
+      </w:r>
+    </w:p>
+    <w:p>
+      <w:pPr>
+        <w:pStyle w:val="ListParagraph"/>
+        <w:rPr/>
+      </w:pPr>
+      <w:r>
+        <w:rPr/>
+        <w:t>l.edu-servers.net.      172800  IN      A       192.41.162.30</w:t>
+      </w:r>
+    </w:p>
+    <w:p>
+      <w:pPr>
+        <w:pStyle w:val="ListParagraph"/>
+        <w:rPr/>
+      </w:pPr>
+      <w:r>
+        <w:rPr/>
+        <w:t>m.edu-servers.net.      172800  IN      A       192.55.83.30</w:t>
+      </w:r>
+    </w:p>
+    <w:p>
+      <w:pPr>
+        <w:pStyle w:val="ListParagraph"/>
+        <w:rPr/>
+      </w:pPr>
+      <w:r>
+        <w:rPr/>
+        <w:t>a.edu-servers.net.      172800  IN      AAAA    2001:503:a83e::2:30</w:t>
+      </w:r>
+    </w:p>
+    <w:p>
+      <w:pPr>
+        <w:pStyle w:val="ListParagraph"/>
+        <w:rPr/>
+      </w:pPr>
+      <w:r>
+        <w:rPr/>
+        <w:t>b.edu-servers.net.      172800  IN      AAAA    2001:503:231d::2:30</w:t>
+      </w:r>
+    </w:p>
+    <w:p>
+      <w:pPr>
+        <w:pStyle w:val="ListParagraph"/>
+        <w:rPr/>
+      </w:pPr>
+      <w:r>
+        <w:rPr/>
+        <w:t>c.edu-servers.net.      172800  IN      AAAA    2001:503:83eb::30</w:t>
+      </w:r>
+    </w:p>
+    <w:p>
+      <w:pPr>
+        <w:pStyle w:val="ListParagraph"/>
+        <w:rPr/>
+      </w:pPr>
+      <w:r>
+        <w:rPr/>
+        <w:t>d.edu-servers.net.      172800  IN      AAAA    2001:500:856e::30</w:t>
+      </w:r>
+    </w:p>
+    <w:p>
+      <w:pPr>
+        <w:pStyle w:val="ListParagraph"/>
+        <w:rPr/>
+      </w:pPr>
+      <w:r>
+        <w:rPr/>
+        <w:t>e.edu-servers.net.      172800  IN      AAAA    2001:502:1ca1::30</w:t>
+      </w:r>
+    </w:p>
+    <w:p>
+      <w:pPr>
+        <w:pStyle w:val="ListParagraph"/>
+        <w:rPr/>
+      </w:pPr>
+      <w:r>
+        <w:rPr/>
+        <w:t>f.edu-servers.net.      172800  IN      AAAA    2001:503:d414::30</w:t>
+      </w:r>
+    </w:p>
+    <w:p>
+      <w:pPr>
+        <w:pStyle w:val="ListParagraph"/>
+        <w:rPr/>
+      </w:pPr>
+      <w:r>
+        <w:rPr/>
+        <w:t>g.edu-servers.net.      172800  IN      AAAA    2001:503:eea3::30</w:t>
+      </w:r>
+    </w:p>
+    <w:p>
+      <w:pPr>
+        <w:pStyle w:val="ListParagraph"/>
+        <w:rPr/>
+      </w:pPr>
+      <w:r>
+        <w:rPr/>
+        <w:t>h.edu-servers.net.      172800  IN      AAAA    2001:502:8cc::30</w:t>
+      </w:r>
+    </w:p>
+    <w:p>
+      <w:pPr>
+        <w:pStyle w:val="ListParagraph"/>
+        <w:rPr/>
+      </w:pPr>
+      <w:r>
+        <w:rPr/>
+        <w:t>i.edu-servers.net.      172800  IN      AAAA    2001:503:39c1::30</w:t>
+      </w:r>
+    </w:p>
+    <w:p>
+      <w:pPr>
+        <w:pStyle w:val="ListParagraph"/>
+        <w:rPr/>
+      </w:pPr>
+      <w:r>
+        <w:rPr/>
+        <w:t>j.edu-servers.net.      172800  IN      AAAA    2001:502:7094::30</w:t>
+      </w:r>
+    </w:p>
+    <w:p>
+      <w:pPr>
+        <w:pStyle w:val="ListParagraph"/>
+        <w:rPr/>
+      </w:pPr>
+      <w:r>
+        <w:rPr/>
+        <w:t>k.edu-servers.net.      172800  IN      AAAA    2001:503:d2d::30</w:t>
+      </w:r>
+    </w:p>
+    <w:p>
+      <w:pPr>
+        <w:pStyle w:val="ListParagraph"/>
+        <w:rPr/>
+      </w:pPr>
+      <w:r>
+        <w:rPr/>
+        <w:t>l.edu-servers.net.      172800  IN      AAAA    2001:500:d937::30</w:t>
+      </w:r>
+    </w:p>
+    <w:p>
+      <w:pPr>
+        <w:pStyle w:val="ListParagraph"/>
+        <w:rPr/>
+      </w:pPr>
+      <w:r>
+        <w:rPr/>
+        <w:t>m.edu-servers.net.      172800  IN      AAAA    2001:501:b1f9::30</w:t>
+      </w:r>
+    </w:p>
+    <w:p>
+      <w:pPr>
+        <w:pStyle w:val="ListParagraph"/>
+        <w:rPr/>
+      </w:pPr>
+      <w:r>
+        <w:rPr/>
+      </w:r>
+    </w:p>
+    <w:p>
+      <w:pPr>
+        <w:pStyle w:val="ListParagraph"/>
+        <w:rPr/>
+      </w:pPr>
+      <w:r>
+        <w:rPr/>
+        <w:t>;; Query time: 13 msec</w:t>
+      </w:r>
+    </w:p>
+    <w:p>
+      <w:pPr>
+        <w:pStyle w:val="ListParagraph"/>
+        <w:rPr/>
+      </w:pPr>
+      <w:r>
+        <w:rPr/>
+        <w:t>;; SERVER: 198.97.190.53#53(198.97.190.53)</w:t>
+      </w:r>
+    </w:p>
+    <w:p>
+      <w:pPr>
+        <w:pStyle w:val="ListParagraph"/>
+        <w:rPr/>
+      </w:pPr>
+      <w:r>
+        <w:rPr/>
+        <w:t>;; WHEN: Tue Mar 29 21:12:34 EDT 2022</w:t>
+      </w:r>
+    </w:p>
+    <w:p>
+      <w:pPr>
+        <w:pStyle w:val="ListParagraph"/>
+        <w:rPr/>
+      </w:pPr>
+      <w:r>
+        <w:rPr/>
+        <w:t>;; MSG SIZE  rcvd: 844</w:t>
+      </w:r>
+    </w:p>
+    <w:p>
+      <w:pPr>
+        <w:pStyle w:val="ListParagraph"/>
+        <w:rPr/>
+      </w:pPr>
+      <w:r>
+        <w:rPr/>
       </w:r>
     </w:p>
     <w:p>
@@ -717,12 +1330,491 @@
           <w:ilvl w:val="0"/>
           <w:numId w:val="2"/>
         </w:numPr>
-      </w:pPr>
-      <w:r>
+        <w:rPr/>
+      </w:pPr>
+      <w:r>
+        <w:rPr/>
         <w:t>Run the same dig command from question #7 for google.com and bbc.co.uk. Provide screenshots of your output. [2 points]</w:t>
       </w:r>
-      <w:r>
-        <w:br/>
+    </w:p>
+    <w:p>
+      <w:pPr>
+        <w:pStyle w:val="ListParagraph"/>
+        <w:rPr/>
+      </w:pPr>
+      <w:r>
+        <w:rPr/>
+      </w:r>
+    </w:p>
+    <w:p>
+      <w:pPr>
+        <w:pStyle w:val="ListParagraph"/>
+        <w:rPr/>
+      </w:pPr>
+      <w:r>
+        <w:rPr/>
+      </w:r>
+    </w:p>
+    <w:p>
+      <w:pPr>
+        <w:pStyle w:val="ListParagraph"/>
+        <w:ind w:hanging="0"/>
+        <w:rPr/>
+      </w:pPr>
+      <w:r>
+        <w:rPr/>
+        <w:t>;; global options: +cmd</w:t>
+      </w:r>
+    </w:p>
+    <w:p>
+      <w:pPr>
+        <w:pStyle w:val="ListParagraph"/>
+        <w:ind w:hanging="0"/>
+        <w:rPr/>
+      </w:pPr>
+      <w:r>
+        <w:rPr/>
+        <w:t>;; Got answer:</w:t>
+      </w:r>
+    </w:p>
+    <w:p>
+      <w:pPr>
+        <w:pStyle w:val="ListParagraph"/>
+        <w:ind w:hanging="0"/>
+        <w:rPr/>
+      </w:pPr>
+      <w:r>
+        <w:rPr/>
+        <w:t>;; -&gt;&gt;HEADER&lt;&lt;- opcode: QUERY, status: NOERROR, id: 17806</w:t>
+      </w:r>
+    </w:p>
+    <w:p>
+      <w:pPr>
+        <w:pStyle w:val="ListParagraph"/>
+        <w:ind w:hanging="0"/>
+        <w:rPr/>
+      </w:pPr>
+      <w:r>
+        <w:rPr/>
+        <w:t>;; flags: qr rd ra; QUERY: 1, ANSWER: 4, AUTHORITY: 0, ADDITIONAL: 1</w:t>
+      </w:r>
+    </w:p>
+    <w:p>
+      <w:pPr>
+        <w:pStyle w:val="ListParagraph"/>
+        <w:ind w:hanging="0"/>
+        <w:rPr/>
+      </w:pPr>
+      <w:r>
+        <w:rPr/>
+      </w:r>
+    </w:p>
+    <w:p>
+      <w:pPr>
+        <w:pStyle w:val="ListParagraph"/>
+        <w:ind w:hanging="0"/>
+        <w:rPr/>
+      </w:pPr>
+      <w:r>
+        <w:rPr/>
+        <w:t>;; OPT PSEUDOSECTION:</w:t>
+      </w:r>
+    </w:p>
+    <w:p>
+      <w:pPr>
+        <w:pStyle w:val="ListParagraph"/>
+        <w:ind w:hanging="0"/>
+        <w:rPr/>
+      </w:pPr>
+      <w:r>
+        <w:rPr/>
+        <w:t>; EDNS: version: 0, flags:; udp: 65494</w:t>
+      </w:r>
+    </w:p>
+    <w:p>
+      <w:pPr>
+        <w:pStyle w:val="ListParagraph"/>
+        <w:ind w:hanging="0"/>
+        <w:rPr/>
+      </w:pPr>
+      <w:r>
+        <w:rPr/>
+        <w:t>;; QUESTION SECTION:</w:t>
+      </w:r>
+    </w:p>
+    <w:p>
+      <w:pPr>
+        <w:pStyle w:val="ListParagraph"/>
+        <w:ind w:hanging="0"/>
+        <w:rPr/>
+      </w:pPr>
+      <w:r>
+        <w:rPr/>
+        <w:t>;bbc.co.uk.                     IN      A</w:t>
+      </w:r>
+    </w:p>
+    <w:p>
+      <w:pPr>
+        <w:pStyle w:val="ListParagraph"/>
+        <w:ind w:hanging="0"/>
+        <w:rPr/>
+      </w:pPr>
+      <w:r>
+        <w:rPr/>
+      </w:r>
+    </w:p>
+    <w:p>
+      <w:pPr>
+        <w:pStyle w:val="ListParagraph"/>
+        <w:ind w:hanging="0"/>
+        <w:rPr/>
+      </w:pPr>
+      <w:r>
+        <w:rPr/>
+        <w:t>;; ANSWER SECTION:</w:t>
+      </w:r>
+    </w:p>
+    <w:p>
+      <w:pPr>
+        <w:pStyle w:val="ListParagraph"/>
+        <w:ind w:hanging="0"/>
+        <w:rPr/>
+      </w:pPr>
+      <w:r>
+        <w:rPr/>
+        <w:t>bbc.co.uk.              300     IN      A       151.101.0.81</w:t>
+      </w:r>
+    </w:p>
+    <w:p>
+      <w:pPr>
+        <w:pStyle w:val="ListParagraph"/>
+        <w:ind w:hanging="0"/>
+        <w:rPr/>
+      </w:pPr>
+      <w:r>
+        <w:rPr/>
+        <w:t>bbc.co.uk.              300     IN      A       151.101.64.81</w:t>
+      </w:r>
+    </w:p>
+    <w:p>
+      <w:pPr>
+        <w:pStyle w:val="ListParagraph"/>
+        <w:ind w:hanging="0"/>
+        <w:rPr/>
+      </w:pPr>
+      <w:r>
+        <w:rPr/>
+        <w:t>bbc.co.uk.              300     IN      A       151.101.128.81</w:t>
+      </w:r>
+    </w:p>
+    <w:p>
+      <w:pPr>
+        <w:pStyle w:val="ListParagraph"/>
+        <w:ind w:hanging="0"/>
+        <w:rPr/>
+      </w:pPr>
+      <w:r>
+        <w:rPr/>
+        <w:t>bbc.co.uk.              300     IN      A       151.101.192.81</w:t>
+      </w:r>
+    </w:p>
+    <w:p>
+      <w:pPr>
+        <w:pStyle w:val="ListParagraph"/>
+        <w:ind w:hanging="0"/>
+        <w:rPr/>
+      </w:pPr>
+      <w:r>
+        <w:rPr/>
+      </w:r>
+    </w:p>
+    <w:p>
+      <w:pPr>
+        <w:pStyle w:val="ListParagraph"/>
+        <w:ind w:hanging="0"/>
+        <w:rPr/>
+      </w:pPr>
+      <w:r>
+        <w:rPr/>
+      </w:r>
+    </w:p>
+    <w:p>
+      <w:pPr>
+        <w:pStyle w:val="ListParagraph"/>
+        <w:ind w:hanging="0"/>
+        <w:rPr/>
+      </w:pPr>
+      <w:r>
+        <w:rPr/>
+        <w:t>; &lt;&lt;&gt;&gt; DiG 9.16.20 &lt;&lt;&gt;&gt; google.com</w:t>
+      </w:r>
+    </w:p>
+    <w:p>
+      <w:pPr>
+        <w:pStyle w:val="ListParagraph"/>
+        <w:ind w:hanging="0"/>
+        <w:rPr/>
+      </w:pPr>
+      <w:r>
+        <w:rPr/>
+        <w:t>;; global options: +cmd</w:t>
+      </w:r>
+    </w:p>
+    <w:p>
+      <w:pPr>
+        <w:pStyle w:val="ListParagraph"/>
+        <w:ind w:hanging="0"/>
+        <w:rPr/>
+      </w:pPr>
+      <w:r>
+        <w:rPr/>
+        <w:t>;; Got answer:</w:t>
+      </w:r>
+    </w:p>
+    <w:p>
+      <w:pPr>
+        <w:pStyle w:val="ListParagraph"/>
+        <w:ind w:hanging="0"/>
+        <w:rPr/>
+      </w:pPr>
+      <w:r>
+        <w:rPr/>
+        <w:t>;; -&gt;&gt;HEADER&lt;&lt;- opcode: QUERY, status: NOERROR, id: 41297</w:t>
+      </w:r>
+    </w:p>
+    <w:p>
+      <w:pPr>
+        <w:pStyle w:val="ListParagraph"/>
+        <w:ind w:hanging="0"/>
+        <w:rPr/>
+      </w:pPr>
+      <w:r>
+        <w:rPr/>
+        <w:t>;; flags: qr rd ra; QUERY: 1, ANSWER: 1, AUTHORITY: 0, ADDITIONAL: 1</w:t>
+      </w:r>
+    </w:p>
+    <w:p>
+      <w:pPr>
+        <w:pStyle w:val="ListParagraph"/>
+        <w:ind w:hanging="0"/>
+        <w:rPr/>
+      </w:pPr>
+      <w:r>
+        <w:rPr/>
+      </w:r>
+    </w:p>
+    <w:p>
+      <w:pPr>
+        <w:pStyle w:val="ListParagraph"/>
+        <w:ind w:hanging="0"/>
+        <w:rPr/>
+      </w:pPr>
+      <w:r>
+        <w:rPr/>
+        <w:t>;; OPT PSEUDOSECTION:</w:t>
+      </w:r>
+    </w:p>
+    <w:p>
+      <w:pPr>
+        <w:pStyle w:val="ListParagraph"/>
+        <w:ind w:hanging="0"/>
+        <w:rPr/>
+      </w:pPr>
+      <w:r>
+        <w:rPr/>
+        <w:t>; EDNS: version: 0, flags:; udp: 65494</w:t>
+      </w:r>
+    </w:p>
+    <w:p>
+      <w:pPr>
+        <w:pStyle w:val="ListParagraph"/>
+        <w:ind w:hanging="0"/>
+        <w:rPr/>
+      </w:pPr>
+      <w:r>
+        <w:rPr/>
+        <w:t>;; QUESTION SECTION:</w:t>
+      </w:r>
+    </w:p>
+    <w:p>
+      <w:pPr>
+        <w:pStyle w:val="ListParagraph"/>
+        <w:ind w:hanging="0"/>
+        <w:rPr/>
+      </w:pPr>
+      <w:r>
+        <w:rPr/>
+        <w:t>;google.com.                    IN      A</w:t>
+      </w:r>
+    </w:p>
+    <w:p>
+      <w:pPr>
+        <w:pStyle w:val="ListParagraph"/>
+        <w:ind w:hanging="0"/>
+        <w:rPr/>
+      </w:pPr>
+      <w:r>
+        <w:rPr/>
+      </w:r>
+    </w:p>
+    <w:p>
+      <w:pPr>
+        <w:pStyle w:val="ListParagraph"/>
+        <w:ind w:hanging="0"/>
+        <w:rPr/>
+      </w:pPr>
+      <w:r>
+        <w:rPr/>
+        <w:t>;; ANSWER SECTION:</w:t>
+      </w:r>
+    </w:p>
+    <w:p>
+      <w:pPr>
+        <w:pStyle w:val="ListParagraph"/>
+        <w:ind w:hanging="0"/>
+        <w:rPr/>
+      </w:pPr>
+      <w:r>
+        <w:rPr/>
+        <w:t>google.com.             221     IN      A       142.250.176.206</w:t>
+      </w:r>
+    </w:p>
+    <w:p>
+      <w:pPr>
+        <w:pStyle w:val="ListParagraph"/>
+        <w:ind w:hanging="0"/>
+        <w:rPr/>
+      </w:pPr>
+      <w:r>
+        <w:rPr/>
+      </w:r>
+    </w:p>
+    <w:p>
+      <w:pPr>
+        <w:pStyle w:val="ListParagraph"/>
+        <w:ind w:hanging="0"/>
+        <w:rPr/>
+      </w:pPr>
+      <w:r>
+        <w:rPr/>
+        <w:t>;; Query time: 3 msec</w:t>
+      </w:r>
+    </w:p>
+    <w:p>
+      <w:pPr>
+        <w:pStyle w:val="ListParagraph"/>
+        <w:ind w:hanging="0"/>
+        <w:rPr/>
+      </w:pPr>
+      <w:r>
+        <w:rPr/>
+        <w:t>;; SERVER: 127.0.0.53#53(127.0.0.53)</w:t>
+      </w:r>
+    </w:p>
+    <w:p>
+      <w:pPr>
+        <w:pStyle w:val="ListParagraph"/>
+        <w:ind w:hanging="0"/>
+        <w:rPr/>
+      </w:pPr>
+      <w:r>
+        <w:rPr/>
+        <w:t>;; WHEN: Tue Mar 29 21:15:46 EDT 2022</w:t>
+      </w:r>
+    </w:p>
+    <w:p>
+      <w:pPr>
+        <w:pStyle w:val="ListParagraph"/>
+        <w:ind w:hanging="0"/>
+        <w:rPr/>
+      </w:pPr>
+      <w:r>
+        <w:rPr/>
+        <w:t>;; MSG SIZE  rcvd: 55</w:t>
+      </w:r>
+    </w:p>
+    <w:p>
+      <w:pPr>
+        <w:pStyle w:val="ListParagraph"/>
+        <w:ind w:hanging="0"/>
+        <w:rPr/>
+      </w:pPr>
+      <w:r>
+        <w:rPr/>
+      </w:r>
+    </w:p>
+    <w:p>
+      <w:pPr>
+        <w:pStyle w:val="ListParagraph"/>
+        <w:ind w:hanging="0"/>
+        <w:rPr/>
+      </w:pPr>
+      <w:r>
+        <w:rPr/>
+        <w:t>;; Query time: 13 msec</w:t>
+      </w:r>
+    </w:p>
+    <w:p>
+      <w:pPr>
+        <w:pStyle w:val="ListParagraph"/>
+        <w:ind w:hanging="0"/>
+        <w:rPr/>
+      </w:pPr>
+      <w:r>
+        <w:rPr/>
+        <w:t>;; SERVER: 127.0.0.53#53(127.0.0.53)</w:t>
+      </w:r>
+    </w:p>
+    <w:p>
+      <w:pPr>
+        <w:pStyle w:val="ListParagraph"/>
+        <w:ind w:hanging="0"/>
+        <w:rPr/>
+      </w:pPr>
+      <w:r>
+        <w:rPr/>
+        <w:t>;; WHEN: Tue Mar 29 21:14:54 EDT 2022</w:t>
+      </w:r>
+    </w:p>
+    <w:p>
+      <w:pPr>
+        <w:pStyle w:val="ListParagraph"/>
+        <w:ind w:hanging="0"/>
+        <w:rPr/>
+      </w:pPr>
+      <w:r>
+        <w:rPr/>
+        <w:t>;; MSG SIZE  rcvd: 102</w:t>
+      </w:r>
+    </w:p>
+    <w:p>
+      <w:pPr>
+        <w:pStyle w:val="ListParagraph"/>
+        <w:ind w:hanging="0"/>
+        <w:rPr/>
+      </w:pPr>
+      <w:r>
+        <w:rPr/>
+      </w:r>
+    </w:p>
+    <w:p>
+      <w:pPr>
+        <w:pStyle w:val="ListParagraph"/>
+        <w:ind w:hanging="0"/>
+        <w:rPr/>
+      </w:pPr>
+      <w:r>
+        <w:rPr/>
+      </w:r>
+    </w:p>
+    <w:p>
+      <w:pPr>
+        <w:pStyle w:val="ListParagraph"/>
+        <w:ind w:hanging="0"/>
+        <w:rPr/>
+      </w:pPr>
+      <w:r>
+        <w:rPr/>
       </w:r>
     </w:p>
     <w:p>
@@ -732,11 +1824,50 @@
           <w:ilvl w:val="0"/>
           <w:numId w:val="2"/>
         </w:numPr>
-      </w:pPr>
-      <w:r>
+        <w:rPr/>
+      </w:pPr>
+      <w:r>
+        <w:rPr/>
         <w:t>Look through the output from your commands in questions #9 and #10. Describe at least 2 additional pieces of useful information (other than the one from #8). There are more than 2 useful pieces of information. [2 points]</w:t>
       </w:r>
-      <w:r>
+    </w:p>
+    <w:p>
+      <w:pPr>
+        <w:pStyle w:val="ListParagraph"/>
+        <w:numPr>
+          <w:ilvl w:val="0"/>
+          <w:numId w:val="0"/>
+        </w:numPr>
+        <w:ind w:left="1440" w:hanging="0"/>
+        <w:rPr/>
+      </w:pPr>
+      <w:r>
+        <w:rPr>
+          <w:b/>
+          <w:bCs/>
+        </w:rPr>
+        <w:t>Query Time: Time for DNS query to return</w:t>
+      </w:r>
+    </w:p>
+    <w:p>
+      <w:pPr>
+        <w:pStyle w:val="ListParagraph"/>
+        <w:numPr>
+          <w:ilvl w:val="0"/>
+          <w:numId w:val="0"/>
+        </w:numPr>
+        <w:ind w:left="1440" w:hanging="0"/>
+        <w:rPr/>
+      </w:pPr>
+      <w:r>
+        <w:rPr>
+          <w:b/>
+          <w:bCs/>
+        </w:rPr>
+        <w:t>Port used for DNS request</w:t>
+      </w:r>
+      <w:r>
+        <w:rPr/>
         <w:br/>
       </w:r>
     </w:p>
@@ -747,14 +1878,11 @@
           <w:ilvl w:val="0"/>
           <w:numId w:val="2"/>
         </w:numPr>
-      </w:pPr>
-      <w:r>
-        <w:t xml:space="preserve">Open Wireshark and start a </w:t>
-      </w:r>
-      <w:r>
-        <w:t>capture. Repeat your dig command from question #9 above. Stop the capture. You can filter only DNS traffic by inputting “dns” into the filter bar at the top and hitting Enter. Take a screenshot of your Wireshark window with the “dns” filter applied. [1 point]</w:t>
-      </w:r>
-      <w:r>
+        <w:rPr/>
+      </w:pPr>
+      <w:r>
+        <w:rPr/>
+        <w:t>Open Wireshark and start a capture. Repeat your dig command from question #9 above. Stop the capture. You can filter only DNS traffic by inputting “dns” into the filter bar at the top and hitting Enter. Take a screenshot of your Wireshark window with the “dns” filter applied. [1 point]</w:t>
         <w:br/>
       </w:r>
     </w:p>
@@ -765,23 +1893,11 @@
           <w:ilvl w:val="0"/>
           <w:numId w:val="2"/>
         </w:numPr>
-      </w:pPr>
-      <w:r>
-        <w:t>Select the DNS response in Wireshark. Explore the details of the response by clicking the dropdown arrow next to “Domain Name System” in the packet details window. Provide a screenshot of the of your response with the details section expanded. [</w:t>
-      </w:r>
-      <w:r>
-        <w:t>2</w:t>
-      </w:r>
-      <w:r>
-        <w:t xml:space="preserve"> point</w:t>
-      </w:r>
-      <w:r>
-        <w:t>s</w:t>
-      </w:r>
-      <w:r>
-        <w:t>]</w:t>
-      </w:r>
-      <w:r>
+        <w:rPr/>
+      </w:pPr>
+      <w:r>
+        <w:rPr/>
+        <w:t>Select the DNS response in Wireshark. Explore the details of the response by clicking the dropdown arrow next to “Domain Name System” in the packet details window. Provide a screenshot of the of your response with the details section expanded. [2 points]</w:t>
         <w:br/>
       </w:r>
     </w:p>
@@ -792,278 +1908,366 @@
           <w:ilvl w:val="0"/>
           <w:numId w:val="2"/>
         </w:numPr>
-      </w:pPr>
-      <w:r>
+        <w:spacing w:before="0" w:after="160"/>
+        <w:contextualSpacing/>
+        <w:rPr/>
+      </w:pPr>
+      <w:r>
+        <w:rPr/>
         <w:t>Looking at the details in the expanded DNS section find and describe 3 important pieces of information (there are more than 3). [3 points]</w:t>
       </w:r>
     </w:p>
     <w:sectPr>
+      <w:type w:val="nextPage"/>
       <w:pgSz w:w="12240" w:h="15840"/>
-      <w:pgMar w:top="1440" w:right="1440" w:bottom="1440" w:left="1440" w:header="720" w:footer="720" w:gutter="0"/>
-      <w:cols w:space="720"/>
-      <w:docGrid w:linePitch="360"/>
+      <w:pgMar w:left="1440" w:right="1440" w:header="0" w:top="1440" w:footer="0" w:bottom="1440" w:gutter="0"/>
+      <w:pgNumType w:fmt="decimal"/>
+      <w:formProt w:val="false"/>
+      <w:textDirection w:val="lrTb"/>
+      <w:docGrid w:type="default" w:linePitch="360" w:charSpace="4096"/>
     </w:sectPr>
   </w:body>
 </w:document>
 </file>
 
 <file path=word/numbering.xml><?xml version="1.0" encoding="utf-8"?>
-<w:numbering xmlns:wpc="http://schemas.microsoft.com/office/word/2010/wordprocessingCanvas" xmlns:cx="http://schemas.microsoft.com/office/drawing/2014/chartex" xmlns:cx1="http://schemas.microsoft.com/office/drawing/2015/9/8/chartex" xmlns:cx2="http://schemas.microsoft.com/office/drawing/2015/10/21/chartex" xmlns:cx3="http://schemas.microsoft.com/office/drawing/2016/5/9/chartex" xmlns:cx4="http://schemas.microsoft.com/office/drawing/2016/5/10/chartex" xmlns:cx5="http://schemas.microsoft.com/office/drawing/2016/5/11/chartex" xmlns:cx6="http://schemas.microsoft.com/office/drawing/2016/5/12/chartex" xmlns:cx7="http://schemas.microsoft.com/office/drawing/2016/5/13/chartex" xmlns:cx8="http://schemas.microsoft.com/office/drawing/2016/5/14/chartex" xmlns:mc="http://schemas.openxmlformats.org/markup-compatibility/2006" xmlns:aink="http://schemas.microsoft.com/office/drawing/2016/ink" xmlns:am3d="http://schemas.microsoft.com/office/drawing/2017/model3d" xmlns:o="urn:schemas-microsoft-com:office:office" xmlns:r="http://schemas.openxmlformats.org/officeDocument/2006/relationships" xmlns:m="http://schemas.openxmlformats.org/officeDocument/2006/math" xmlns:v="urn:schemas-microsoft-com:vml" xmlns:wp14="http://schemas.microsoft.com/office/word/2010/wordprocessingDrawing" xmlns:wp="http://schemas.openxmlformats.org/drawingml/2006/wordprocessingDrawing" xmlns:w10="urn:schemas-microsoft-com:office:word" xmlns:w="http://schemas.openxmlformats.org/wordprocessingml/2006/main" xmlns:w14="http://schemas.microsoft.com/office/word/2010/wordml" xmlns:w15="http://schemas.microsoft.com/office/word/2012/wordml" xmlns:w16cex="http://schemas.microsoft.com/office/word/2018/wordml/cex" xmlns:w16cid="http://schemas.microsoft.com/office/word/2016/wordml/cid" xmlns:w16="http://schemas.microsoft.com/office/word/2018/wordml" xmlns:w16sdtdh="http://schemas.microsoft.com/office/word/2020/wordml/sdtdatahash" xmlns:w16se="http://schemas.microsoft.com/office/word/2015/wordml/symex" xmlns:wpg="http://schemas.microsoft.com/office/word/2010/wordprocessingGroup" xmlns:wpi="http://schemas.microsoft.com/office/word/2010/wordprocessingInk" xmlns:wne="http://schemas.microsoft.com/office/word/2006/wordml" xmlns:wps="http://schemas.microsoft.com/office/word/2010/wordprocessingShape" mc:Ignorable="w14 w15 w16se w16cid w16 w16cex w16sdtdh wp14">
-  <w:abstractNum w:abstractNumId="0" w15:restartNumberingAfterBreak="0">
-    <w:nsid w:val="47303563"/>
-    <w:multiLevelType w:val="hybridMultilevel"/>
-    <w:tmpl w:val="AAAAC5E8"/>
-    <w:lvl w:ilvl="0" w:tplc="0409000F">
+<w:numbering xmlns:w="http://schemas.openxmlformats.org/wordprocessingml/2006/main" xmlns:o="urn:schemas-microsoft-com:office:office" xmlns:r="http://schemas.openxmlformats.org/officeDocument/2006/relationships" xmlns:v="urn:schemas-microsoft-com:vml" xmlns:mc="http://schemas.openxmlformats.org/markup-compatibility/2006" xmlns:w14="http://schemas.microsoft.com/office/word/2010/wordml" mc:Ignorable="w14">
+  <w:abstractNum w:abstractNumId="1">
+    <w:lvl w:ilvl="0">
       <w:start w:val="1"/>
       <w:numFmt w:val="decimal"/>
       <w:lvlText w:val="%1."/>
       <w:lvlJc w:val="left"/>
       <w:pPr>
+        <w:tabs>
+          <w:tab w:val="num" w:pos="0"/>
+        </w:tabs>
         <w:ind w:left="720" w:hanging="360"/>
       </w:pPr>
     </w:lvl>
-    <w:lvl w:ilvl="1" w:tplc="04090019" w:tentative="1">
+    <w:lvl w:ilvl="1">
       <w:start w:val="1"/>
       <w:numFmt w:val="lowerLetter"/>
       <w:lvlText w:val="%2."/>
       <w:lvlJc w:val="left"/>
       <w:pPr>
+        <w:tabs>
+          <w:tab w:val="num" w:pos="0"/>
+        </w:tabs>
         <w:ind w:left="1440" w:hanging="360"/>
       </w:pPr>
     </w:lvl>
-    <w:lvl w:ilvl="2" w:tplc="0409001B" w:tentative="1">
+    <w:lvl w:ilvl="2">
       <w:start w:val="1"/>
       <w:numFmt w:val="lowerRoman"/>
       <w:lvlText w:val="%3."/>
       <w:lvlJc w:val="right"/>
       <w:pPr>
+        <w:tabs>
+          <w:tab w:val="num" w:pos="0"/>
+        </w:tabs>
         <w:ind w:left="2160" w:hanging="180"/>
       </w:pPr>
     </w:lvl>
-    <w:lvl w:ilvl="3" w:tplc="0409000F" w:tentative="1">
+    <w:lvl w:ilvl="3">
       <w:start w:val="1"/>
       <w:numFmt w:val="decimal"/>
       <w:lvlText w:val="%4."/>
       <w:lvlJc w:val="left"/>
       <w:pPr>
+        <w:tabs>
+          <w:tab w:val="num" w:pos="0"/>
+        </w:tabs>
         <w:ind w:left="2880" w:hanging="360"/>
       </w:pPr>
     </w:lvl>
-    <w:lvl w:ilvl="4" w:tplc="04090019" w:tentative="1">
+    <w:lvl w:ilvl="4">
       <w:start w:val="1"/>
       <w:numFmt w:val="lowerLetter"/>
       <w:lvlText w:val="%5."/>
       <w:lvlJc w:val="left"/>
       <w:pPr>
+        <w:tabs>
+          <w:tab w:val="num" w:pos="0"/>
+        </w:tabs>
         <w:ind w:left="3600" w:hanging="360"/>
       </w:pPr>
     </w:lvl>
-    <w:lvl w:ilvl="5" w:tplc="0409001B" w:tentative="1">
+    <w:lvl w:ilvl="5">
       <w:start w:val="1"/>
       <w:numFmt w:val="lowerRoman"/>
       <w:lvlText w:val="%6."/>
       <w:lvlJc w:val="right"/>
       <w:pPr>
+        <w:tabs>
+          <w:tab w:val="num" w:pos="0"/>
+        </w:tabs>
         <w:ind w:left="4320" w:hanging="180"/>
       </w:pPr>
     </w:lvl>
-    <w:lvl w:ilvl="6" w:tplc="0409000F" w:tentative="1">
+    <w:lvl w:ilvl="6">
       <w:start w:val="1"/>
       <w:numFmt w:val="decimal"/>
       <w:lvlText w:val="%7."/>
       <w:lvlJc w:val="left"/>
       <w:pPr>
+        <w:tabs>
+          <w:tab w:val="num" w:pos="0"/>
+        </w:tabs>
         <w:ind w:left="5040" w:hanging="360"/>
       </w:pPr>
     </w:lvl>
-    <w:lvl w:ilvl="7" w:tplc="04090019" w:tentative="1">
+    <w:lvl w:ilvl="7">
       <w:start w:val="1"/>
       <w:numFmt w:val="lowerLetter"/>
       <w:lvlText w:val="%8."/>
       <w:lvlJc w:val="left"/>
       <w:pPr>
+        <w:tabs>
+          <w:tab w:val="num" w:pos="0"/>
+        </w:tabs>
         <w:ind w:left="5760" w:hanging="360"/>
       </w:pPr>
     </w:lvl>
-    <w:lvl w:ilvl="8" w:tplc="0409001B" w:tentative="1">
+    <w:lvl w:ilvl="8">
       <w:start w:val="1"/>
       <w:numFmt w:val="lowerRoman"/>
       <w:lvlText w:val="%9."/>
       <w:lvlJc w:val="right"/>
       <w:pPr>
+        <w:tabs>
+          <w:tab w:val="num" w:pos="0"/>
+        </w:tabs>
         <w:ind w:left="6480" w:hanging="180"/>
       </w:pPr>
     </w:lvl>
   </w:abstractNum>
-  <w:abstractNum w:abstractNumId="1" w15:restartNumberingAfterBreak="0">
-    <w:nsid w:val="58B42764"/>
-    <w:multiLevelType w:val="hybridMultilevel"/>
-    <w:tmpl w:val="D180CDDC"/>
-    <w:lvl w:ilvl="0" w:tplc="0409000F">
+  <w:abstractNum w:abstractNumId="2">
+    <w:lvl w:ilvl="0">
       <w:start w:val="1"/>
       <w:numFmt w:val="decimal"/>
       <w:lvlText w:val="%1."/>
       <w:lvlJc w:val="left"/>
       <w:pPr>
+        <w:tabs>
+          <w:tab w:val="num" w:pos="0"/>
+        </w:tabs>
         <w:ind w:left="720" w:hanging="360"/>
       </w:pPr>
     </w:lvl>
-    <w:lvl w:ilvl="1" w:tplc="04090019" w:tentative="1">
+    <w:lvl w:ilvl="1">
       <w:start w:val="1"/>
       <w:numFmt w:val="lowerLetter"/>
       <w:lvlText w:val="%2."/>
       <w:lvlJc w:val="left"/>
       <w:pPr>
+        <w:tabs>
+          <w:tab w:val="num" w:pos="0"/>
+        </w:tabs>
         <w:ind w:left="1440" w:hanging="360"/>
       </w:pPr>
     </w:lvl>
-    <w:lvl w:ilvl="2" w:tplc="0409001B" w:tentative="1">
+    <w:lvl w:ilvl="2">
       <w:start w:val="1"/>
       <w:numFmt w:val="lowerRoman"/>
       <w:lvlText w:val="%3."/>
       <w:lvlJc w:val="right"/>
       <w:pPr>
+        <w:tabs>
+          <w:tab w:val="num" w:pos="0"/>
+        </w:tabs>
         <w:ind w:left="2160" w:hanging="180"/>
       </w:pPr>
     </w:lvl>
-    <w:lvl w:ilvl="3" w:tplc="0409000F" w:tentative="1">
+    <w:lvl w:ilvl="3">
       <w:start w:val="1"/>
       <w:numFmt w:val="decimal"/>
       <w:lvlText w:val="%4."/>
       <w:lvlJc w:val="left"/>
       <w:pPr>
+        <w:tabs>
+          <w:tab w:val="num" w:pos="0"/>
+        </w:tabs>
         <w:ind w:left="2880" w:hanging="360"/>
       </w:pPr>
     </w:lvl>
-    <w:lvl w:ilvl="4" w:tplc="04090019" w:tentative="1">
+    <w:lvl w:ilvl="4">
       <w:start w:val="1"/>
       <w:numFmt w:val="lowerLetter"/>
       <w:lvlText w:val="%5."/>
       <w:lvlJc w:val="left"/>
       <w:pPr>
+        <w:tabs>
+          <w:tab w:val="num" w:pos="0"/>
+        </w:tabs>
         <w:ind w:left="3600" w:hanging="360"/>
       </w:pPr>
     </w:lvl>
-    <w:lvl w:ilvl="5" w:tplc="0409001B" w:tentative="1">
+    <w:lvl w:ilvl="5">
       <w:start w:val="1"/>
       <w:numFmt w:val="lowerRoman"/>
       <w:lvlText w:val="%6."/>
       <w:lvlJc w:val="right"/>
       <w:pPr>
+        <w:tabs>
+          <w:tab w:val="num" w:pos="0"/>
+        </w:tabs>
         <w:ind w:left="4320" w:hanging="180"/>
       </w:pPr>
     </w:lvl>
-    <w:lvl w:ilvl="6" w:tplc="0409000F" w:tentative="1">
+    <w:lvl w:ilvl="6">
       <w:start w:val="1"/>
       <w:numFmt w:val="decimal"/>
       <w:lvlText w:val="%7."/>
       <w:lvlJc w:val="left"/>
       <w:pPr>
+        <w:tabs>
+          <w:tab w:val="num" w:pos="0"/>
+        </w:tabs>
         <w:ind w:left="5040" w:hanging="360"/>
       </w:pPr>
     </w:lvl>
-    <w:lvl w:ilvl="7" w:tplc="04090019" w:tentative="1">
+    <w:lvl w:ilvl="7">
       <w:start w:val="1"/>
       <w:numFmt w:val="lowerLetter"/>
       <w:lvlText w:val="%8."/>
       <w:lvlJc w:val="left"/>
       <w:pPr>
+        <w:tabs>
+          <w:tab w:val="num" w:pos="0"/>
+        </w:tabs>
         <w:ind w:left="5760" w:hanging="360"/>
       </w:pPr>
     </w:lvl>
-    <w:lvl w:ilvl="8" w:tplc="0409001B" w:tentative="1">
+    <w:lvl w:ilvl="8">
       <w:start w:val="1"/>
       <w:numFmt w:val="lowerRoman"/>
       <w:lvlText w:val="%9."/>
       <w:lvlJc w:val="right"/>
       <w:pPr>
+        <w:tabs>
+          <w:tab w:val="num" w:pos="0"/>
+        </w:tabs>
         <w:ind w:left="6480" w:hanging="180"/>
       </w:pPr>
     </w:lvl>
   </w:abstractNum>
-  <w:abstractNum w:abstractNumId="2" w15:restartNumberingAfterBreak="0">
-    <w:nsid w:val="71922CE0"/>
-    <w:multiLevelType w:val="hybridMultilevel"/>
-    <w:tmpl w:val="4DEE1DBA"/>
-    <w:lvl w:ilvl="0" w:tplc="0409000F">
+  <w:abstractNum w:abstractNumId="3">
+    <w:lvl w:ilvl="0">
       <w:start w:val="1"/>
-      <w:numFmt w:val="decimal"/>
-      <w:lvlText w:val="%1."/>
+      <w:numFmt w:val="none"/>
+      <w:suff w:val="nothing"/>
+      <w:lvlText w:val=""/>
       <w:lvlJc w:val="left"/>
       <w:pPr>
-        <w:ind w:left="720" w:hanging="360"/>
+        <w:tabs>
+          <w:tab w:val="num" w:pos="0"/>
+        </w:tabs>
+        <w:ind w:left="0" w:hanging="0"/>
       </w:pPr>
     </w:lvl>
-    <w:lvl w:ilvl="1" w:tplc="04090019" w:tentative="1">
+    <w:lvl w:ilvl="1">
       <w:start w:val="1"/>
-      <w:numFmt w:val="lowerLetter"/>
-      <w:lvlText w:val="%2."/>
+      <w:numFmt w:val="none"/>
+      <w:suff w:val="nothing"/>
+      <w:lvlText w:val=""/>
       <w:lvlJc w:val="left"/>
       <w:pPr>
-        <w:ind w:left="1440" w:hanging="360"/>
+        <w:tabs>
+          <w:tab w:val="num" w:pos="0"/>
+        </w:tabs>
+        <w:ind w:left="0" w:hanging="0"/>
       </w:pPr>
     </w:lvl>
-    <w:lvl w:ilvl="2" w:tplc="0409001B" w:tentative="1">
+    <w:lvl w:ilvl="2">
       <w:start w:val="1"/>
-      <w:numFmt w:val="lowerRoman"/>
-      <w:lvlText w:val="%3."/>
-      <w:lvlJc w:val="right"/>
-      <w:pPr>
-        <w:ind w:left="2160" w:hanging="180"/>
+      <w:numFmt w:val="none"/>
+      <w:suff w:val="nothing"/>
+      <w:lvlText w:val=""/>
+      <w:lvlJc w:val="left"/>
+      <w:pPr>
+        <w:tabs>
+          <w:tab w:val="num" w:pos="0"/>
+        </w:tabs>
+        <w:ind w:left="0" w:hanging="0"/>
       </w:pPr>
     </w:lvl>
-    <w:lvl w:ilvl="3" w:tplc="0409000F" w:tentative="1">
+    <w:lvl w:ilvl="3">
       <w:start w:val="1"/>
-      <w:numFmt w:val="decimal"/>
-      <w:lvlText w:val="%4."/>
+      <w:numFmt w:val="none"/>
+      <w:suff w:val="nothing"/>
+      <w:lvlText w:val=""/>
       <w:lvlJc w:val="left"/>
       <w:pPr>
-        <w:ind w:left="2880" w:hanging="360"/>
+        <w:tabs>
+          <w:tab w:val="num" w:pos="0"/>
+        </w:tabs>
+        <w:ind w:left="0" w:hanging="0"/>
       </w:pPr>
     </w:lvl>
-    <w:lvl w:ilvl="4" w:tplc="04090019" w:tentative="1">
+    <w:lvl w:ilvl="4">
       <w:start w:val="1"/>
-      <w:numFmt w:val="lowerLetter"/>
-      <w:lvlText w:val="%5."/>
+      <w:numFmt w:val="none"/>
+      <w:suff w:val="nothing"/>
+      <w:lvlText w:val=""/>
       <w:lvlJc w:val="left"/>
       <w:pPr>
-        <w:ind w:left="3600" w:hanging="360"/>
+        <w:tabs>
+          <w:tab w:val="num" w:pos="0"/>
+        </w:tabs>
+        <w:ind w:left="0" w:hanging="0"/>
       </w:pPr>
     </w:lvl>
-    <w:lvl w:ilvl="5" w:tplc="0409001B" w:tentative="1">
+    <w:lvl w:ilvl="5">
       <w:start w:val="1"/>
-      <w:numFmt w:val="lowerRoman"/>
-      <w:lvlText w:val="%6."/>
-      <w:lvlJc w:val="right"/>
-      <w:pPr>
-        <w:ind w:left="4320" w:hanging="180"/>
+      <w:numFmt w:val="none"/>
+      <w:suff w:val="nothing"/>
+      <w:lvlText w:val=""/>
+      <w:lvlJc w:val="left"/>
+      <w:pPr>
+        <w:tabs>
+          <w:tab w:val="num" w:pos="0"/>
+        </w:tabs>
+        <w:ind w:left="0" w:hanging="0"/>
       </w:pPr>
     </w:lvl>
-    <w:lvl w:ilvl="6" w:tplc="0409000F" w:tentative="1">
+    <w:lvl w:ilvl="6">
       <w:start w:val="1"/>
-      <w:numFmt w:val="decimal"/>
-      <w:lvlText w:val="%7."/>
+      <w:numFmt w:val="none"/>
+      <w:suff w:val="nothing"/>
+      <w:lvlText w:val=""/>
       <w:lvlJc w:val="left"/>
       <w:pPr>
-        <w:ind w:left="5040" w:hanging="360"/>
+        <w:tabs>
+          <w:tab w:val="num" w:pos="0"/>
+        </w:tabs>
+        <w:ind w:left="0" w:hanging="0"/>
       </w:pPr>
     </w:lvl>
-    <w:lvl w:ilvl="7" w:tplc="04090019" w:tentative="1">
+    <w:lvl w:ilvl="7">
       <w:start w:val="1"/>
-      <w:numFmt w:val="lowerLetter"/>
-      <w:lvlText w:val="%8."/>
+      <w:numFmt w:val="none"/>
+      <w:suff w:val="nothing"/>
+      <w:lvlText w:val=""/>
       <w:lvlJc w:val="left"/>
       <w:pPr>
-        <w:ind w:left="5760" w:hanging="360"/>
+        <w:tabs>
+          <w:tab w:val="num" w:pos="0"/>
+        </w:tabs>
+        <w:ind w:left="0" w:hanging="0"/>
       </w:pPr>
     </w:lvl>
-    <w:lvl w:ilvl="8" w:tplc="0409001B" w:tentative="1">
+    <w:lvl w:ilvl="8">
       <w:start w:val="1"/>
-      <w:numFmt w:val="lowerRoman"/>
-      <w:lvlText w:val="%9."/>
-      <w:lvlJc w:val="right"/>
-      <w:pPr>
-        <w:ind w:left="6480" w:hanging="180"/>
+      <w:numFmt w:val="none"/>
+      <w:suff w:val="nothing"/>
+      <w:lvlText w:val=""/>
+      <w:lvlJc w:val="left"/>
+      <w:pPr>
+        <w:tabs>
+          <w:tab w:val="num" w:pos="0"/>
+        </w:tabs>
+        <w:ind w:left="0" w:hanging="0"/>
       </w:pPr>
     </w:lvl>
   </w:abstractNum>
@@ -1074,17 +2278,17 @@
     <w:abstractNumId w:val="2"/>
   </w:num>
   <w:num w:numId="3">
-    <w:abstractNumId w:val="0"/>
+    <w:abstractNumId w:val="3"/>
   </w:num>
 </w:numbering>
 </file>
 
 <file path=word/styles.xml><?xml version="1.0" encoding="utf-8"?>
-<w:styles xmlns:mc="http://schemas.openxmlformats.org/markup-compatibility/2006" xmlns:r="http://schemas.openxmlformats.org/officeDocument/2006/relationships" xmlns:w="http://schemas.openxmlformats.org/wordprocessingml/2006/main" xmlns:w14="http://schemas.microsoft.com/office/word/2010/wordml" xmlns:w15="http://schemas.microsoft.com/office/word/2012/wordml" xmlns:w16cex="http://schemas.microsoft.com/office/word/2018/wordml/cex" xmlns:w16cid="http://schemas.microsoft.com/office/word/2016/wordml/cid" xmlns:w16="http://schemas.microsoft.com/office/word/2018/wordml" xmlns:w16sdtdh="http://schemas.microsoft.com/office/word/2020/wordml/sdtdatahash" xmlns:w16se="http://schemas.microsoft.com/office/word/2015/wordml/symex" mc:Ignorable="w14 w15 w16se w16cid w16 w16cex w16sdtdh">
+<w:styles xmlns:w="http://schemas.openxmlformats.org/wordprocessingml/2006/main" xmlns:w14="http://schemas.microsoft.com/office/word/2010/wordml" xmlns:mc="http://schemas.openxmlformats.org/markup-compatibility/2006" mc:Ignorable="w14">
   <w:docDefaults>
     <w:rPrDefault>
       <w:rPr>
-        <w:rFonts w:asciiTheme="minorHAnsi" w:eastAsiaTheme="minorHAnsi" w:hAnsiTheme="minorHAnsi" w:cstheme="minorBidi"/>
+        <w:rFonts w:ascii="Calibri" w:hAnsi="Calibri" w:eastAsia="Calibri" w:cs="" w:asciiTheme="minorHAnsi" w:cstheme="minorBidi" w:eastAsiaTheme="minorHAnsi" w:hAnsiTheme="minorHAnsi"/>
         <w:sz w:val="22"/>
         <w:szCs w:val="22"/>
         <w:lang w:val="en-US" w:eastAsia="en-US" w:bidi="ar-SA"/>
@@ -1092,21 +2296,21 @@
     </w:rPrDefault>
     <w:pPrDefault>
       <w:pPr>
-        <w:spacing w:after="160" w:line="259" w:lineRule="auto"/>
+        <w:suppressAutoHyphens w:val="true"/>
       </w:pPr>
     </w:pPrDefault>
   </w:docDefaults>
   <w:latentStyles w:defLockedState="0" w:defUIPriority="99" w:defSemiHidden="0" w:defUnhideWhenUsed="0" w:defQFormat="0" w:count="376">
     <w:lsdException w:name="Normal" w:uiPriority="0" w:qFormat="1"/>
     <w:lsdException w:name="heading 1" w:uiPriority="9" w:qFormat="1"/>
-    <w:lsdException w:name="heading 2" w:semiHidden="1" w:uiPriority="9" w:unhideWhenUsed="1" w:qFormat="1"/>
-    <w:lsdException w:name="heading 3" w:semiHidden="1" w:uiPriority="9" w:unhideWhenUsed="1" w:qFormat="1"/>
-    <w:lsdException w:name="heading 4" w:semiHidden="1" w:uiPriority="9" w:unhideWhenUsed="1" w:qFormat="1"/>
-    <w:lsdException w:name="heading 5" w:semiHidden="1" w:uiPriority="9" w:unhideWhenUsed="1" w:qFormat="1"/>
-    <w:lsdException w:name="heading 6" w:semiHidden="1" w:uiPriority="9" w:unhideWhenUsed="1" w:qFormat="1"/>
-    <w:lsdException w:name="heading 7" w:semiHidden="1" w:uiPriority="9" w:unhideWhenUsed="1" w:qFormat="1"/>
-    <w:lsdException w:name="heading 8" w:semiHidden="1" w:uiPriority="9" w:unhideWhenUsed="1" w:qFormat="1"/>
-    <w:lsdException w:name="heading 9" w:semiHidden="1" w:uiPriority="9" w:unhideWhenUsed="1" w:qFormat="1"/>
+    <w:lsdException w:name="heading 2" w:uiPriority="9" w:semiHidden="1" w:unhideWhenUsed="1" w:qFormat="1"/>
+    <w:lsdException w:name="heading 3" w:uiPriority="9" w:semiHidden="1" w:unhideWhenUsed="1" w:qFormat="1"/>
+    <w:lsdException w:name="heading 4" w:uiPriority="9" w:semiHidden="1" w:unhideWhenUsed="1" w:qFormat="1"/>
+    <w:lsdException w:name="heading 5" w:uiPriority="9" w:semiHidden="1" w:unhideWhenUsed="1" w:qFormat="1"/>
+    <w:lsdException w:name="heading 6" w:uiPriority="9" w:semiHidden="1" w:unhideWhenUsed="1" w:qFormat="1"/>
+    <w:lsdException w:name="heading 7" w:uiPriority="9" w:semiHidden="1" w:unhideWhenUsed="1" w:qFormat="1"/>
+    <w:lsdException w:name="heading 8" w:uiPriority="9" w:semiHidden="1" w:unhideWhenUsed="1" w:qFormat="1"/>
+    <w:lsdException w:name="heading 9" w:uiPriority="9" w:semiHidden="1" w:unhideWhenUsed="1" w:qFormat="1"/>
     <w:lsdException w:name="index 1" w:semiHidden="1" w:unhideWhenUsed="1"/>
     <w:lsdException w:name="index 2" w:semiHidden="1" w:unhideWhenUsed="1"/>
     <w:lsdException w:name="index 3" w:semiHidden="1" w:unhideWhenUsed="1"/>
@@ -1116,22 +2320,22 @@
     <w:lsdException w:name="index 7" w:semiHidden="1" w:unhideWhenUsed="1"/>
     <w:lsdException w:name="index 8" w:semiHidden="1" w:unhideWhenUsed="1"/>
     <w:lsdException w:name="index 9" w:semiHidden="1" w:unhideWhenUsed="1"/>
-    <w:lsdException w:name="toc 1" w:semiHidden="1" w:uiPriority="39" w:unhideWhenUsed="1"/>
-    <w:lsdException w:name="toc 2" w:semiHidden="1" w:uiPriority="39" w:unhideWhenUsed="1"/>
-    <w:lsdException w:name="toc 3" w:semiHidden="1" w:uiPriority="39" w:unhideWhenUsed="1"/>
-    <w:lsdException w:name="toc 4" w:semiHidden="1" w:uiPriority="39" w:unhideWhenUsed="1"/>
-    <w:lsdException w:name="toc 5" w:semiHidden="1" w:uiPriority="39" w:unhideWhenUsed="1"/>
-    <w:lsdException w:name="toc 6" w:semiHidden="1" w:uiPriority="39" w:unhideWhenUsed="1"/>
-    <w:lsdException w:name="toc 7" w:semiHidden="1" w:uiPriority="39" w:unhideWhenUsed="1"/>
-    <w:lsdException w:name="toc 8" w:semiHidden="1" w:uiPriority="39" w:unhideWhenUsed="1"/>
-    <w:lsdException w:name="toc 9" w:semiHidden="1" w:uiPriority="39" w:unhideWhenUsed="1"/>
+    <w:lsdException w:name="toc 1" w:uiPriority="39" w:semiHidden="1" w:unhideWhenUsed="1"/>
+    <w:lsdException w:name="toc 2" w:uiPriority="39" w:semiHidden="1" w:unhideWhenUsed="1"/>
+    <w:lsdException w:name="toc 3" w:uiPriority="39" w:semiHidden="1" w:unhideWhenUsed="1"/>
+    <w:lsdException w:name="toc 4" w:uiPriority="39" w:semiHidden="1" w:unhideWhenUsed="1"/>
+    <w:lsdException w:name="toc 5" w:uiPriority="39" w:semiHidden="1" w:unhideWhenUsed="1"/>
+    <w:lsdException w:name="toc 6" w:uiPriority="39" w:semiHidden="1" w:unhideWhenUsed="1"/>
+    <w:lsdException w:name="toc 7" w:uiPriority="39" w:semiHidden="1" w:unhideWhenUsed="1"/>
+    <w:lsdException w:name="toc 8" w:uiPriority="39" w:semiHidden="1" w:unhideWhenUsed="1"/>
+    <w:lsdException w:name="toc 9" w:uiPriority="39" w:semiHidden="1" w:unhideWhenUsed="1"/>
     <w:lsdException w:name="Normal Indent" w:semiHidden="1" w:unhideWhenUsed="1"/>
     <w:lsdException w:name="footnote text" w:semiHidden="1" w:unhideWhenUsed="1"/>
     <w:lsdException w:name="annotation text" w:semiHidden="1" w:unhideWhenUsed="1"/>
     <w:lsdException w:name="header" w:semiHidden="1" w:unhideWhenUsed="1"/>
     <w:lsdException w:name="footer" w:semiHidden="1" w:unhideWhenUsed="1"/>
     <w:lsdException w:name="index heading" w:semiHidden="1" w:unhideWhenUsed="1"/>
-    <w:lsdException w:name="caption" w:semiHidden="1" w:uiPriority="35" w:unhideWhenUsed="1" w:qFormat="1"/>
+    <w:lsdException w:name="caption" w:uiPriority="35" w:semiHidden="1" w:unhideWhenUsed="1" w:qFormat="1"/>
     <w:lsdException w:name="table of figures" w:semiHidden="1" w:unhideWhenUsed="1"/>
     <w:lsdException w:name="envelope address" w:semiHidden="1" w:unhideWhenUsed="1"/>
     <w:lsdException w:name="envelope return" w:semiHidden="1" w:unhideWhenUsed="1"/>
@@ -1162,7 +2366,7 @@
     <w:lsdException w:name="Title" w:uiPriority="10" w:qFormat="1"/>
     <w:lsdException w:name="Closing" w:semiHidden="1" w:unhideWhenUsed="1"/>
     <w:lsdException w:name="Signature" w:semiHidden="1" w:unhideWhenUsed="1"/>
-    <w:lsdException w:name="Default Paragraph Font" w:semiHidden="1" w:uiPriority="1" w:unhideWhenUsed="1"/>
+    <w:lsdException w:name="Default Paragraph Font" w:uiPriority="1" w:semiHidden="1" w:unhideWhenUsed="1"/>
     <w:lsdException w:name="Body Text" w:semiHidden="1" w:unhideWhenUsed="1"/>
     <w:lsdException w:name="Body Text Indent" w:semiHidden="1" w:unhideWhenUsed="1"/>
     <w:lsdException w:name="List Continue" w:semiHidden="1" w:unhideWhenUsed="1"/>
@@ -1362,8 +2566,8 @@
     <w:lsdException w:name="Subtle Reference" w:uiPriority="31" w:qFormat="1"/>
     <w:lsdException w:name="Intense Reference" w:uiPriority="32" w:qFormat="1"/>
     <w:lsdException w:name="Book Title" w:uiPriority="33" w:qFormat="1"/>
-    <w:lsdException w:name="Bibliography" w:semiHidden="1" w:uiPriority="37" w:unhideWhenUsed="1"/>
-    <w:lsdException w:name="TOC Heading" w:semiHidden="1" w:uiPriority="39" w:unhideWhenUsed="1" w:qFormat="1"/>
+    <w:lsdException w:name="Bibliography" w:uiPriority="37" w:semiHidden="1" w:unhideWhenUsed="1"/>
+    <w:lsdException w:name="TOC Heading" w:uiPriority="39" w:semiHidden="1" w:unhideWhenUsed="1" w:qFormat="1"/>
     <w:lsdException w:name="Plain Table 1" w:uiPriority="41"/>
     <w:lsdException w:name="Plain Table 2" w:uiPriority="42"/>
     <w:lsdException w:name="Plain Table 3" w:uiPriority="43"/>
@@ -1474,12 +2678,26 @@
     <w:lsdException w:name="Unresolved Mention" w:semiHidden="1" w:unhideWhenUsed="1"/>
     <w:lsdException w:name="Smart Link" w:semiHidden="1" w:unhideWhenUsed="1"/>
   </w:latentStyles>
-  <w:style w:type="paragraph" w:default="1" w:styleId="Normal">
+  <w:style w:type="paragraph" w:styleId="Normal" w:default="1">
     <w:name w:val="Normal"/>
     <w:qFormat/>
+    <w:pPr>
+      <w:widowControl/>
+      <w:bidi w:val="0"/>
+      <w:spacing w:lineRule="auto" w:line="259" w:before="0" w:after="160"/>
+      <w:jc w:val="left"/>
+    </w:pPr>
+    <w:rPr>
+      <w:rFonts w:ascii="Calibri" w:hAnsi="Calibri" w:eastAsia="Calibri" w:cs="" w:asciiTheme="minorHAnsi" w:cstheme="minorBidi" w:eastAsiaTheme="minorHAnsi" w:hAnsiTheme="minorHAnsi"/>
+      <w:color w:val="auto"/>
+      <w:kern w:val="0"/>
+      <w:sz w:val="22"/>
+      <w:szCs w:val="22"/>
+      <w:lang w:val="en-US" w:eastAsia="en-US" w:bidi="ar-SA"/>
+    </w:rPr>
   </w:style>
   <w:style w:type="paragraph" w:styleId="Heading1">
-    <w:name w:val="heading 1"/>
+    <w:name w:val="Heading 1"/>
     <w:basedOn w:val="Normal"/>
     <w:next w:val="Normal"/>
     <w:link w:val="Heading1Char"/>
@@ -1487,70 +2705,41 @@
     <w:qFormat/>
     <w:rsid w:val="00302875"/>
     <w:pPr>
-      <w:keepNext/>
+      <w:keepNext w:val="true"/>
       <w:keepLines/>
       <w:spacing w:before="240" w:after="0"/>
       <w:outlineLvl w:val="0"/>
     </w:pPr>
     <w:rPr>
-      <w:rFonts w:asciiTheme="majorHAnsi" w:eastAsiaTheme="majorEastAsia" w:hAnsiTheme="majorHAnsi" w:cstheme="majorBidi"/>
-      <w:color w:val="2F5496" w:themeColor="accent1" w:themeShade="BF"/>
+      <w:rFonts w:ascii="Calibri Light" w:hAnsi="Calibri Light" w:eastAsia="" w:cs="" w:asciiTheme="majorHAnsi" w:cstheme="majorBidi" w:eastAsiaTheme="majorEastAsia" w:hAnsiTheme="majorHAnsi"/>
+      <w:color w:val="2F5496" w:themeColor="accent1" w:themeShade="bf"/>
       <w:sz w:val="32"/>
       <w:szCs w:val="32"/>
     </w:rPr>
   </w:style>
-  <w:style w:type="character" w:default="1" w:styleId="DefaultParagraphFont">
+  <w:style w:type="character" w:styleId="DefaultParagraphFont" w:default="1">
     <w:name w:val="Default Paragraph Font"/>
     <w:uiPriority w:val="1"/>
     <w:semiHidden/>
     <w:unhideWhenUsed/>
+    <w:qFormat/>
+    <w:rPr/>
   </w:style>
-  <w:style w:type="table" w:default="1" w:styleId="TableNormal">
-    <w:name w:val="Normal Table"/>
-    <w:uiPriority w:val="99"/>
-    <w:semiHidden/>
-    <w:unhideWhenUsed/>
-    <w:tblPr>
-      <w:tblInd w:w="0" w:type="dxa"/>
-      <w:tblCellMar>
-        <w:top w:w="0" w:type="dxa"/>
-        <w:left w:w="108" w:type="dxa"/>
-        <w:bottom w:w="0" w:type="dxa"/>
-        <w:right w:w="108" w:type="dxa"/>
-      </w:tblCellMar>
-    </w:tblPr>
-  </w:style>
-  <w:style w:type="numbering" w:default="1" w:styleId="NoList">
-    <w:name w:val="No List"/>
-    <w:uiPriority w:val="99"/>
-    <w:semiHidden/>
-    <w:unhideWhenUsed/>
-  </w:style>
-  <w:style w:type="paragraph" w:styleId="ListParagraph">
-    <w:name w:val="List Paragraph"/>
-    <w:basedOn w:val="Normal"/>
-    <w:uiPriority w:val="34"/>
-    <w:qFormat/>
-    <w:rsid w:val="00302875"/>
-    <w:pPr>
-      <w:ind w:left="720"/>
-      <w:contextualSpacing/>
-    </w:pPr>
-  </w:style>
-  <w:style w:type="character" w:customStyle="1" w:styleId="Heading1Char">
+  <w:style w:type="character" w:styleId="Heading1Char" w:customStyle="1">
     <w:name w:val="Heading 1 Char"/>
     <w:basedOn w:val="DefaultParagraphFont"/>
     <w:link w:val="Heading1"/>
     <w:uiPriority w:val="9"/>
+    <w:qFormat/>
     <w:rsid w:val="00302875"/>
     <w:rPr>
-      <w:rFonts w:asciiTheme="majorHAnsi" w:eastAsiaTheme="majorEastAsia" w:hAnsiTheme="majorHAnsi" w:cstheme="majorBidi"/>
-      <w:color w:val="2F5496" w:themeColor="accent1" w:themeShade="BF"/>
+      <w:rFonts w:ascii="Calibri Light" w:hAnsi="Calibri Light" w:eastAsia="" w:cs="" w:asciiTheme="majorHAnsi" w:cstheme="majorBidi" w:eastAsiaTheme="majorEastAsia" w:hAnsiTheme="majorHAnsi"/>
+      <w:color w:val="2F5496" w:themeColor="accent1" w:themeShade="bf"/>
       <w:sz w:val="32"/>
       <w:szCs w:val="32"/>
     </w:rPr>
   </w:style>
-  <w:style w:type="character" w:styleId="Hyperlink">
+  <w:style w:type="character" w:styleId="InternetLink">
     <w:name w:val="Hyperlink"/>
     <w:basedOn w:val="DefaultParagraphFont"/>
     <w:uiPriority w:val="99"/>
@@ -1567,11 +2756,104 @@
     <w:uiPriority w:val="99"/>
     <w:semiHidden/>
     <w:unhideWhenUsed/>
+    <w:qFormat/>
     <w:rsid w:val="00024895"/>
     <w:rPr>
       <w:color w:val="605E5C"/>
-      <w:shd w:val="clear" w:color="auto" w:fill="E1DFDD"/>
+      <w:shd w:fill="E1DFDD" w:val="clear"/>
     </w:rPr>
+  </w:style>
+  <w:style w:type="paragraph" w:styleId="Heading">
+    <w:name w:val="Heading"/>
+    <w:basedOn w:val="Normal"/>
+    <w:next w:val="TextBody"/>
+    <w:qFormat/>
+    <w:pPr>
+      <w:keepNext w:val="true"/>
+      <w:spacing w:before="240" w:after="120"/>
+    </w:pPr>
+    <w:rPr>
+      <w:rFonts w:ascii="Liberation Sans" w:hAnsi="Liberation Sans" w:eastAsia="Microsoft YaHei" w:cs="Lucida Sans"/>
+      <w:sz w:val="28"/>
+      <w:szCs w:val="28"/>
+    </w:rPr>
+  </w:style>
+  <w:style w:type="paragraph" w:styleId="TextBody">
+    <w:name w:val="Body Text"/>
+    <w:basedOn w:val="Normal"/>
+    <w:pPr>
+      <w:spacing w:lineRule="auto" w:line="276" w:before="0" w:after="140"/>
+    </w:pPr>
+    <w:rPr/>
+  </w:style>
+  <w:style w:type="paragraph" w:styleId="List">
+    <w:name w:val="List"/>
+    <w:basedOn w:val="TextBody"/>
+    <w:pPr/>
+    <w:rPr>
+      <w:rFonts w:cs="Lucida Sans"/>
+    </w:rPr>
+  </w:style>
+  <w:style w:type="paragraph" w:styleId="Caption">
+    <w:name w:val="Caption"/>
+    <w:basedOn w:val="Normal"/>
+    <w:qFormat/>
+    <w:pPr>
+      <w:suppressLineNumbers/>
+      <w:spacing w:before="120" w:after="120"/>
+    </w:pPr>
+    <w:rPr>
+      <w:rFonts w:cs="Lucida Sans"/>
+      <w:i/>
+      <w:iCs/>
+      <w:sz w:val="24"/>
+      <w:szCs w:val="24"/>
+    </w:rPr>
+  </w:style>
+  <w:style w:type="paragraph" w:styleId="Index">
+    <w:name w:val="Index"/>
+    <w:basedOn w:val="Normal"/>
+    <w:qFormat/>
+    <w:pPr>
+      <w:suppressLineNumbers/>
+    </w:pPr>
+    <w:rPr>
+      <w:rFonts w:cs="Lucida Sans"/>
+    </w:rPr>
+  </w:style>
+  <w:style w:type="paragraph" w:styleId="ListParagraph">
+    <w:name w:val="List Paragraph"/>
+    <w:basedOn w:val="Normal"/>
+    <w:uiPriority w:val="34"/>
+    <w:qFormat/>
+    <w:rsid w:val="00302875"/>
+    <w:pPr>
+      <w:spacing w:before="0" w:after="160"/>
+      <w:ind w:left="720" w:hanging="0"/>
+      <w:contextualSpacing/>
+    </w:pPr>
+    <w:rPr/>
+  </w:style>
+  <w:style w:type="numbering" w:styleId="NoList" w:default="1">
+    <w:name w:val="No List"/>
+    <w:uiPriority w:val="99"/>
+    <w:semiHidden/>
+    <w:unhideWhenUsed/>
+    <w:qFormat/>
+  </w:style>
+  <w:style w:type="table" w:default="1" w:styleId="TableNormal">
+    <w:name w:val="Normal Table"/>
+    <w:uiPriority w:val="99"/>
+    <w:semiHidden/>
+    <w:unhideWhenUsed/>
+    <w:tblPr>
+      <w:tblCellMar>
+        <w:top w:w="0" w:type="dxa"/>
+        <w:left w:w="108" w:type="dxa"/>
+        <w:bottom w:w="0" w:type="dxa"/>
+        <w:right w:w="108" w:type="dxa"/>
+      </w:tblCellMar>
+    </w:tblPr>
   </w:style>
 </w:styles>
 </file>

</xml_diff>

<commit_message>
Finished filling in handout
</commit_message>
<xml_diff>
--- a/lab05/CSCI_395-Lab_5.docx
+++ b/lab05/CSCI_395-Lab_5.docx
@@ -1,6 +1,6 @@
 
 <file path=word/document.xml><?xml version="1.0" encoding="utf-8"?>
-<w:document xmlns:o="urn:schemas-microsoft-com:office:office" xmlns:r="http://schemas.openxmlformats.org/officeDocument/2006/relationships" xmlns:v="urn:schemas-microsoft-com:vml" xmlns:w="http://schemas.openxmlformats.org/wordprocessingml/2006/main" xmlns:w10="urn:schemas-microsoft-com:office:word" xmlns:wp="http://schemas.openxmlformats.org/drawingml/2006/wordprocessingDrawing" xmlns:wps="http://schemas.microsoft.com/office/word/2010/wordprocessingShape" xmlns:wpg="http://schemas.microsoft.com/office/word/2010/wordprocessingGroup" xmlns:mc="http://schemas.openxmlformats.org/markup-compatibility/2006" xmlns:wp14="http://schemas.microsoft.com/office/word/2010/wordprocessingDrawing" xmlns:w14="http://schemas.microsoft.com/office/word/2010/wordml" mc:Ignorable="w14 wp14">
+<w:document xmlns:o="urn:schemas-microsoft-com:office:office" xmlns:r="http://schemas.openxmlformats.org/officeDocument/2006/relationships" xmlns:v="urn:schemas-microsoft-com:vml" xmlns:w="http://schemas.openxmlformats.org/wordprocessingml/2006/main" xmlns:w10="urn:schemas-microsoft-com:office:word" xmlns:wp="http://schemas.openxmlformats.org/drawingml/2006/wordprocessingDrawing" xmlns:wps="http://schemas.microsoft.com/office/word/2010/wordprocessingShape" xmlns:wpg="http://schemas.microsoft.com/office/word/2010/wordprocessingGroup" xmlns:mc="http://schemas.openxmlformats.org/markup-compatibility/2006" xmlns:wp14="http://schemas.microsoft.com/office/word/2010/wordprocessingDrawing" xmlns:w14="http://schemas.microsoft.com/office/word/2010/wordml" xmlns:w15="http://schemas.microsoft.com/office/word/2012/wordml" mc:Ignorable="w14 wp14 w15">
   <w:body>
     <w:p>
       <w:pPr>
@@ -1358,7 +1358,7 @@
     <w:p>
       <w:pPr>
         <w:pStyle w:val="ListParagraph"/>
-        <w:ind w:hanging="0"/>
+        <w:ind w:left="720" w:hanging="0"/>
         <w:rPr/>
       </w:pPr>
       <w:r>
@@ -1369,7 +1369,7 @@
     <w:p>
       <w:pPr>
         <w:pStyle w:val="ListParagraph"/>
-        <w:ind w:hanging="0"/>
+        <w:ind w:left="720" w:hanging="0"/>
         <w:rPr/>
       </w:pPr>
       <w:r>
@@ -1380,7 +1380,7 @@
     <w:p>
       <w:pPr>
         <w:pStyle w:val="ListParagraph"/>
-        <w:ind w:hanging="0"/>
+        <w:ind w:left="720" w:hanging="0"/>
         <w:rPr/>
       </w:pPr>
       <w:r>
@@ -1391,7 +1391,7 @@
     <w:p>
       <w:pPr>
         <w:pStyle w:val="ListParagraph"/>
-        <w:ind w:hanging="0"/>
+        <w:ind w:left="720" w:hanging="0"/>
         <w:rPr/>
       </w:pPr>
       <w:r>
@@ -1402,17 +1402,17 @@
     <w:p>
       <w:pPr>
         <w:pStyle w:val="ListParagraph"/>
-        <w:ind w:hanging="0"/>
-        <w:rPr/>
-      </w:pPr>
-      <w:r>
-        <w:rPr/>
-      </w:r>
-    </w:p>
-    <w:p>
-      <w:pPr>
-        <w:pStyle w:val="ListParagraph"/>
-        <w:ind w:hanging="0"/>
+        <w:ind w:left="720" w:hanging="0"/>
+        <w:rPr/>
+      </w:pPr>
+      <w:r>
+        <w:rPr/>
+      </w:r>
+    </w:p>
+    <w:p>
+      <w:pPr>
+        <w:pStyle w:val="ListParagraph"/>
+        <w:ind w:left="720" w:hanging="0"/>
         <w:rPr/>
       </w:pPr>
       <w:r>
@@ -1423,7 +1423,7 @@
     <w:p>
       <w:pPr>
         <w:pStyle w:val="ListParagraph"/>
-        <w:ind w:hanging="0"/>
+        <w:ind w:left="720" w:hanging="0"/>
         <w:rPr/>
       </w:pPr>
       <w:r>
@@ -1434,7 +1434,7 @@
     <w:p>
       <w:pPr>
         <w:pStyle w:val="ListParagraph"/>
-        <w:ind w:hanging="0"/>
+        <w:ind w:left="720" w:hanging="0"/>
         <w:rPr/>
       </w:pPr>
       <w:r>
@@ -1445,7 +1445,7 @@
     <w:p>
       <w:pPr>
         <w:pStyle w:val="ListParagraph"/>
-        <w:ind w:hanging="0"/>
+        <w:ind w:left="720" w:hanging="0"/>
         <w:rPr/>
       </w:pPr>
       <w:r>
@@ -1456,17 +1456,17 @@
     <w:p>
       <w:pPr>
         <w:pStyle w:val="ListParagraph"/>
-        <w:ind w:hanging="0"/>
-        <w:rPr/>
-      </w:pPr>
-      <w:r>
-        <w:rPr/>
-      </w:r>
-    </w:p>
-    <w:p>
-      <w:pPr>
-        <w:pStyle w:val="ListParagraph"/>
-        <w:ind w:hanging="0"/>
+        <w:ind w:left="720" w:hanging="0"/>
+        <w:rPr/>
+      </w:pPr>
+      <w:r>
+        <w:rPr/>
+      </w:r>
+    </w:p>
+    <w:p>
+      <w:pPr>
+        <w:pStyle w:val="ListParagraph"/>
+        <w:ind w:left="720" w:hanging="0"/>
         <w:rPr/>
       </w:pPr>
       <w:r>
@@ -1477,7 +1477,7 @@
     <w:p>
       <w:pPr>
         <w:pStyle w:val="ListParagraph"/>
-        <w:ind w:hanging="0"/>
+        <w:ind w:left="720" w:hanging="0"/>
         <w:rPr/>
       </w:pPr>
       <w:r>
@@ -1488,7 +1488,7 @@
     <w:p>
       <w:pPr>
         <w:pStyle w:val="ListParagraph"/>
-        <w:ind w:hanging="0"/>
+        <w:ind w:left="720" w:hanging="0"/>
         <w:rPr/>
       </w:pPr>
       <w:r>
@@ -1499,7 +1499,7 @@
     <w:p>
       <w:pPr>
         <w:pStyle w:val="ListParagraph"/>
-        <w:ind w:hanging="0"/>
+        <w:ind w:left="720" w:hanging="0"/>
         <w:rPr/>
       </w:pPr>
       <w:r>
@@ -1510,7 +1510,7 @@
     <w:p>
       <w:pPr>
         <w:pStyle w:val="ListParagraph"/>
-        <w:ind w:hanging="0"/>
+        <w:ind w:left="720" w:hanging="0"/>
         <w:rPr/>
       </w:pPr>
       <w:r>
@@ -1521,27 +1521,27 @@
     <w:p>
       <w:pPr>
         <w:pStyle w:val="ListParagraph"/>
-        <w:ind w:hanging="0"/>
-        <w:rPr/>
-      </w:pPr>
-      <w:r>
-        <w:rPr/>
-      </w:r>
-    </w:p>
-    <w:p>
-      <w:pPr>
-        <w:pStyle w:val="ListParagraph"/>
-        <w:ind w:hanging="0"/>
-        <w:rPr/>
-      </w:pPr>
-      <w:r>
-        <w:rPr/>
-      </w:r>
-    </w:p>
-    <w:p>
-      <w:pPr>
-        <w:pStyle w:val="ListParagraph"/>
-        <w:ind w:hanging="0"/>
+        <w:ind w:left="720" w:hanging="0"/>
+        <w:rPr/>
+      </w:pPr>
+      <w:r>
+        <w:rPr/>
+      </w:r>
+    </w:p>
+    <w:p>
+      <w:pPr>
+        <w:pStyle w:val="ListParagraph"/>
+        <w:ind w:left="720" w:hanging="0"/>
+        <w:rPr/>
+      </w:pPr>
+      <w:r>
+        <w:rPr/>
+      </w:r>
+    </w:p>
+    <w:p>
+      <w:pPr>
+        <w:pStyle w:val="ListParagraph"/>
+        <w:ind w:left="720" w:hanging="0"/>
         <w:rPr/>
       </w:pPr>
       <w:r>
@@ -1552,7 +1552,7 @@
     <w:p>
       <w:pPr>
         <w:pStyle w:val="ListParagraph"/>
-        <w:ind w:hanging="0"/>
+        <w:ind w:left="720" w:hanging="0"/>
         <w:rPr/>
       </w:pPr>
       <w:r>
@@ -1563,7 +1563,7 @@
     <w:p>
       <w:pPr>
         <w:pStyle w:val="ListParagraph"/>
-        <w:ind w:hanging="0"/>
+        <w:ind w:left="720" w:hanging="0"/>
         <w:rPr/>
       </w:pPr>
       <w:r>
@@ -1574,7 +1574,7 @@
     <w:p>
       <w:pPr>
         <w:pStyle w:val="ListParagraph"/>
-        <w:ind w:hanging="0"/>
+        <w:ind w:left="720" w:hanging="0"/>
         <w:rPr/>
       </w:pPr>
       <w:r>
@@ -1585,7 +1585,7 @@
     <w:p>
       <w:pPr>
         <w:pStyle w:val="ListParagraph"/>
-        <w:ind w:hanging="0"/>
+        <w:ind w:left="720" w:hanging="0"/>
         <w:rPr/>
       </w:pPr>
       <w:r>
@@ -1596,17 +1596,17 @@
     <w:p>
       <w:pPr>
         <w:pStyle w:val="ListParagraph"/>
-        <w:ind w:hanging="0"/>
-        <w:rPr/>
-      </w:pPr>
-      <w:r>
-        <w:rPr/>
-      </w:r>
-    </w:p>
-    <w:p>
-      <w:pPr>
-        <w:pStyle w:val="ListParagraph"/>
-        <w:ind w:hanging="0"/>
+        <w:ind w:left="720" w:hanging="0"/>
+        <w:rPr/>
+      </w:pPr>
+      <w:r>
+        <w:rPr/>
+      </w:r>
+    </w:p>
+    <w:p>
+      <w:pPr>
+        <w:pStyle w:val="ListParagraph"/>
+        <w:ind w:left="720" w:hanging="0"/>
         <w:rPr/>
       </w:pPr>
       <w:r>
@@ -1617,7 +1617,7 @@
     <w:p>
       <w:pPr>
         <w:pStyle w:val="ListParagraph"/>
-        <w:ind w:hanging="0"/>
+        <w:ind w:left="720" w:hanging="0"/>
         <w:rPr/>
       </w:pPr>
       <w:r>
@@ -1628,7 +1628,7 @@
     <w:p>
       <w:pPr>
         <w:pStyle w:val="ListParagraph"/>
-        <w:ind w:hanging="0"/>
+        <w:ind w:left="720" w:hanging="0"/>
         <w:rPr/>
       </w:pPr>
       <w:r>
@@ -1639,7 +1639,7 @@
     <w:p>
       <w:pPr>
         <w:pStyle w:val="ListParagraph"/>
-        <w:ind w:hanging="0"/>
+        <w:ind w:left="720" w:hanging="0"/>
         <w:rPr/>
       </w:pPr>
       <w:r>
@@ -1650,17 +1650,17 @@
     <w:p>
       <w:pPr>
         <w:pStyle w:val="ListParagraph"/>
-        <w:ind w:hanging="0"/>
-        <w:rPr/>
-      </w:pPr>
-      <w:r>
-        <w:rPr/>
-      </w:r>
-    </w:p>
-    <w:p>
-      <w:pPr>
-        <w:pStyle w:val="ListParagraph"/>
-        <w:ind w:hanging="0"/>
+        <w:ind w:left="720" w:hanging="0"/>
+        <w:rPr/>
+      </w:pPr>
+      <w:r>
+        <w:rPr/>
+      </w:r>
+    </w:p>
+    <w:p>
+      <w:pPr>
+        <w:pStyle w:val="ListParagraph"/>
+        <w:ind w:left="720" w:hanging="0"/>
         <w:rPr/>
       </w:pPr>
       <w:r>
@@ -1671,7 +1671,7 @@
     <w:p>
       <w:pPr>
         <w:pStyle w:val="ListParagraph"/>
-        <w:ind w:hanging="0"/>
+        <w:ind w:left="720" w:hanging="0"/>
         <w:rPr/>
       </w:pPr>
       <w:r>
@@ -1682,17 +1682,17 @@
     <w:p>
       <w:pPr>
         <w:pStyle w:val="ListParagraph"/>
-        <w:ind w:hanging="0"/>
-        <w:rPr/>
-      </w:pPr>
-      <w:r>
-        <w:rPr/>
-      </w:r>
-    </w:p>
-    <w:p>
-      <w:pPr>
-        <w:pStyle w:val="ListParagraph"/>
-        <w:ind w:hanging="0"/>
+        <w:ind w:left="720" w:hanging="0"/>
+        <w:rPr/>
+      </w:pPr>
+      <w:r>
+        <w:rPr/>
+      </w:r>
+    </w:p>
+    <w:p>
+      <w:pPr>
+        <w:pStyle w:val="ListParagraph"/>
+        <w:ind w:left="720" w:hanging="0"/>
         <w:rPr/>
       </w:pPr>
       <w:r>
@@ -1703,7 +1703,7 @@
     <w:p>
       <w:pPr>
         <w:pStyle w:val="ListParagraph"/>
-        <w:ind w:hanging="0"/>
+        <w:ind w:left="720" w:hanging="0"/>
         <w:rPr/>
       </w:pPr>
       <w:r>
@@ -1714,7 +1714,7 @@
     <w:p>
       <w:pPr>
         <w:pStyle w:val="ListParagraph"/>
-        <w:ind w:hanging="0"/>
+        <w:ind w:left="720" w:hanging="0"/>
         <w:rPr/>
       </w:pPr>
       <w:r>
@@ -1725,7 +1725,7 @@
     <w:p>
       <w:pPr>
         <w:pStyle w:val="ListParagraph"/>
-        <w:ind w:hanging="0"/>
+        <w:ind w:left="720" w:hanging="0"/>
         <w:rPr/>
       </w:pPr>
       <w:r>
@@ -1736,17 +1736,17 @@
     <w:p>
       <w:pPr>
         <w:pStyle w:val="ListParagraph"/>
-        <w:ind w:hanging="0"/>
-        <w:rPr/>
-      </w:pPr>
-      <w:r>
-        <w:rPr/>
-      </w:r>
-    </w:p>
-    <w:p>
-      <w:pPr>
-        <w:pStyle w:val="ListParagraph"/>
-        <w:ind w:hanging="0"/>
+        <w:ind w:left="720" w:hanging="0"/>
+        <w:rPr/>
+      </w:pPr>
+      <w:r>
+        <w:rPr/>
+      </w:r>
+    </w:p>
+    <w:p>
+      <w:pPr>
+        <w:pStyle w:val="ListParagraph"/>
+        <w:ind w:left="720" w:hanging="0"/>
         <w:rPr/>
       </w:pPr>
       <w:r>
@@ -1757,7 +1757,7 @@
     <w:p>
       <w:pPr>
         <w:pStyle w:val="ListParagraph"/>
-        <w:ind w:hanging="0"/>
+        <w:ind w:left="720" w:hanging="0"/>
         <w:rPr/>
       </w:pPr>
       <w:r>
@@ -1768,7 +1768,7 @@
     <w:p>
       <w:pPr>
         <w:pStyle w:val="ListParagraph"/>
-        <w:ind w:hanging="0"/>
+        <w:ind w:left="720" w:hanging="0"/>
         <w:rPr/>
       </w:pPr>
       <w:r>
@@ -1779,7 +1779,7 @@
     <w:p>
       <w:pPr>
         <w:pStyle w:val="ListParagraph"/>
-        <w:ind w:hanging="0"/>
+        <w:ind w:left="720" w:hanging="0"/>
         <w:rPr/>
       </w:pPr>
       <w:r>
@@ -1790,27 +1790,27 @@
     <w:p>
       <w:pPr>
         <w:pStyle w:val="ListParagraph"/>
-        <w:ind w:hanging="0"/>
-        <w:rPr/>
-      </w:pPr>
-      <w:r>
-        <w:rPr/>
-      </w:r>
-    </w:p>
-    <w:p>
-      <w:pPr>
-        <w:pStyle w:val="ListParagraph"/>
-        <w:ind w:hanging="0"/>
-        <w:rPr/>
-      </w:pPr>
-      <w:r>
-        <w:rPr/>
-      </w:r>
-    </w:p>
-    <w:p>
-      <w:pPr>
-        <w:pStyle w:val="ListParagraph"/>
-        <w:ind w:hanging="0"/>
+        <w:ind w:left="720" w:hanging="0"/>
+        <w:rPr/>
+      </w:pPr>
+      <w:r>
+        <w:rPr/>
+      </w:r>
+    </w:p>
+    <w:p>
+      <w:pPr>
+        <w:pStyle w:val="ListParagraph"/>
+        <w:ind w:left="720" w:hanging="0"/>
+        <w:rPr/>
+      </w:pPr>
+      <w:r>
+        <w:rPr/>
+      </w:r>
+    </w:p>
+    <w:p>
+      <w:pPr>
+        <w:pStyle w:val="ListParagraph"/>
+        <w:ind w:left="720" w:hanging="0"/>
         <w:rPr/>
       </w:pPr>
       <w:r>
@@ -1883,6 +1883,67 @@
       <w:r>
         <w:rPr/>
         <w:t>Open Wireshark and start a capture. Repeat your dig command from question #9 above. Stop the capture. You can filter only DNS traffic by inputting “dns” into the filter bar at the top and hitting Enter. Take a screenshot of your Wireshark window with the “dns” filter applied. [1 point]</w:t>
+      </w:r>
+    </w:p>
+    <w:p>
+      <w:pPr>
+        <w:pStyle w:val="ListParagraph"/>
+        <w:numPr>
+          <w:ilvl w:val="0"/>
+          <w:numId w:val="0"/>
+        </w:numPr>
+        <w:ind w:left="720" w:hanging="0"/>
+        <w:rPr/>
+      </w:pPr>
+      <w:r>
+        <w:drawing>
+          <wp:anchor behindDoc="0" distT="0" distB="0" distL="0" distR="0" simplePos="0" locked="0" layoutInCell="0" allowOverlap="1" relativeHeight="2">
+            <wp:simplePos x="0" y="0"/>
+            <wp:positionH relativeFrom="column">
+              <wp:align>center</wp:align>
+            </wp:positionH>
+            <wp:positionV relativeFrom="paragraph">
+              <wp:posOffset>635</wp:posOffset>
+            </wp:positionV>
+            <wp:extent cx="5715000" cy="6280150"/>
+            <wp:effectExtent l="0" t="0" r="0" b="0"/>
+            <wp:wrapSquare wrapText="largest"/>
+            <wp:docPr id="1" name="Image1" descr=""/>
+            <wp:cNvGraphicFramePr>
+              <a:graphicFrameLocks xmlns:a="http://schemas.openxmlformats.org/drawingml/2006/main" noChangeAspect="1"/>
+            </wp:cNvGraphicFramePr>
+            <a:graphic xmlns:a="http://schemas.openxmlformats.org/drawingml/2006/main">
+              <a:graphicData uri="http://schemas.openxmlformats.org/drawingml/2006/picture">
+                <pic:pic xmlns:pic="http://schemas.openxmlformats.org/drawingml/2006/picture">
+                  <pic:nvPicPr>
+                    <pic:cNvPr id="1" name="Image1" descr=""/>
+                    <pic:cNvPicPr>
+                      <a:picLocks noChangeAspect="1" noChangeArrowheads="1"/>
+                    </pic:cNvPicPr>
+                  </pic:nvPicPr>
+                  <pic:blipFill>
+                    <a:blip r:embed="rId4"/>
+                    <a:stretch>
+                      <a:fillRect/>
+                    </a:stretch>
+                  </pic:blipFill>
+                  <pic:spPr bwMode="auto">
+                    <a:xfrm>
+                      <a:off x="0" y="0"/>
+                      <a:ext cx="5715000" cy="6280150"/>
+                    </a:xfrm>
+                    <a:prstGeom prst="rect">
+                      <a:avLst/>
+                    </a:prstGeom>
+                  </pic:spPr>
+                </pic:pic>
+              </a:graphicData>
+            </a:graphic>
+          </wp:anchor>
+        </w:drawing>
+      </w:r>
+      <w:r>
+        <w:rPr/>
         <w:br/>
       </w:r>
     </w:p>
@@ -1898,6 +1959,67 @@
       <w:r>
         <w:rPr/>
         <w:t>Select the DNS response in Wireshark. Explore the details of the response by clicking the dropdown arrow next to “Domain Name System” in the packet details window. Provide a screenshot of the of your response with the details section expanded. [2 points]</w:t>
+      </w:r>
+    </w:p>
+    <w:p>
+      <w:pPr>
+        <w:pStyle w:val="ListParagraph"/>
+        <w:numPr>
+          <w:ilvl w:val="0"/>
+          <w:numId w:val="0"/>
+        </w:numPr>
+        <w:ind w:left="720" w:hanging="0"/>
+        <w:rPr/>
+      </w:pPr>
+      <w:r>
+        <w:drawing>
+          <wp:anchor behindDoc="0" distT="0" distB="0" distL="0" distR="0" simplePos="0" locked="0" layoutInCell="0" allowOverlap="1" relativeHeight="3">
+            <wp:simplePos x="0" y="0"/>
+            <wp:positionH relativeFrom="column">
+              <wp:align>center</wp:align>
+            </wp:positionH>
+            <wp:positionV relativeFrom="paragraph">
+              <wp:posOffset>635</wp:posOffset>
+            </wp:positionV>
+            <wp:extent cx="5715000" cy="6280150"/>
+            <wp:effectExtent l="0" t="0" r="0" b="0"/>
+            <wp:wrapSquare wrapText="largest"/>
+            <wp:docPr id="2" name="Image2" descr=""/>
+            <wp:cNvGraphicFramePr>
+              <a:graphicFrameLocks xmlns:a="http://schemas.openxmlformats.org/drawingml/2006/main" noChangeAspect="1"/>
+            </wp:cNvGraphicFramePr>
+            <a:graphic xmlns:a="http://schemas.openxmlformats.org/drawingml/2006/main">
+              <a:graphicData uri="http://schemas.openxmlformats.org/drawingml/2006/picture">
+                <pic:pic xmlns:pic="http://schemas.openxmlformats.org/drawingml/2006/picture">
+                  <pic:nvPicPr>
+                    <pic:cNvPr id="2" name="Image2" descr=""/>
+                    <pic:cNvPicPr>
+                      <a:picLocks noChangeAspect="1" noChangeArrowheads="1"/>
+                    </pic:cNvPicPr>
+                  </pic:nvPicPr>
+                  <pic:blipFill>
+                    <a:blip r:embed="rId5"/>
+                    <a:stretch>
+                      <a:fillRect/>
+                    </a:stretch>
+                  </pic:blipFill>
+                  <pic:spPr bwMode="auto">
+                    <a:xfrm>
+                      <a:off x="0" y="0"/>
+                      <a:ext cx="5715000" cy="6280150"/>
+                    </a:xfrm>
+                    <a:prstGeom prst="rect">
+                      <a:avLst/>
+                    </a:prstGeom>
+                  </pic:spPr>
+                </pic:pic>
+              </a:graphicData>
+            </a:graphic>
+          </wp:anchor>
+        </w:drawing>
+      </w:r>
+      <w:r>
+        <w:rPr/>
         <w:br/>
       </w:r>
     </w:p>
@@ -1917,10 +2039,82 @@
         <w:t>Looking at the details in the expanded DNS section find and describe 3 important pieces of information (there are more than 3). [3 points]</w:t>
       </w:r>
     </w:p>
+    <w:p>
+      <w:pPr>
+        <w:pStyle w:val="ListParagraph"/>
+        <w:spacing w:before="0" w:after="160"/>
+        <w:ind w:hanging="0"/>
+        <w:contextualSpacing/>
+        <w:rPr/>
+      </w:pPr>
+      <w:r>
+        <w:rPr/>
+      </w:r>
+    </w:p>
+    <w:p>
+      <w:pPr>
+        <w:pStyle w:val="ListParagraph"/>
+        <w:spacing w:before="0" w:after="160"/>
+        <w:ind w:hanging="0"/>
+        <w:contextualSpacing/>
+        <w:rPr>
+          <w:b/>
+          <w:b/>
+          <w:bCs/>
+        </w:rPr>
+      </w:pPr>
+      <w:r>
+        <w:rPr>
+          <w:b/>
+          <w:bCs/>
+        </w:rPr>
+        <w:t>Authoritative nameservers: edu</w:t>
+      </w:r>
+    </w:p>
+    <w:p>
+      <w:pPr>
+        <w:pStyle w:val="ListParagraph"/>
+        <w:spacing w:before="0" w:after="160"/>
+        <w:ind w:hanging="0"/>
+        <w:contextualSpacing/>
+        <w:rPr>
+          <w:b/>
+          <w:b/>
+          <w:bCs/>
+        </w:rPr>
+      </w:pPr>
+      <w:r>
+        <w:rPr>
+          <w:b/>
+          <w:bCs/>
+        </w:rPr>
+        <w:t>Request type: A</w:t>
+      </w:r>
+    </w:p>
+    <w:p>
+      <w:pPr>
+        <w:pStyle w:val="ListParagraph"/>
+        <w:spacing w:before="0" w:after="160"/>
+        <w:ind w:hanging="0"/>
+        <w:contextualSpacing/>
+        <w:rPr>
+          <w:b/>
+          <w:b/>
+          <w:bCs/>
+        </w:rPr>
+      </w:pPr>
+      <w:r>
+        <w:rPr>
+          <w:b/>
+          <w:bCs/>
+        </w:rPr>
+        <w:t>Request time: 0.039602323</w:t>
+      </w:r>
+    </w:p>
     <w:sectPr>
       <w:type w:val="nextPage"/>
       <w:pgSz w:w="12240" w:h="15840"/>
-      <w:pgMar w:left="1440" w:right="1440" w:header="0" w:top="1440" w:footer="0" w:bottom="1440" w:gutter="0"/>
+      <w:pgMar w:left="1440" w:right="1440" w:gutter="0" w:header="0" w:top="1440" w:footer="0" w:bottom="1440"/>
       <w:pgNumType w:fmt="decimal"/>
       <w:formProt w:val="false"/>
       <w:textDirection w:val="lrTb"/>
@@ -1944,6 +2138,7 @@
         </w:tabs>
         <w:ind w:left="720" w:hanging="360"/>
       </w:pPr>
+      <w:rPr/>
     </w:lvl>
     <w:lvl w:ilvl="1">
       <w:start w:val="1"/>
@@ -1956,6 +2151,7 @@
         </w:tabs>
         <w:ind w:left="1440" w:hanging="360"/>
       </w:pPr>
+      <w:rPr/>
     </w:lvl>
     <w:lvl w:ilvl="2">
       <w:start w:val="1"/>
@@ -1968,6 +2164,7 @@
         </w:tabs>
         <w:ind w:left="2160" w:hanging="180"/>
       </w:pPr>
+      <w:rPr/>
     </w:lvl>
     <w:lvl w:ilvl="3">
       <w:start w:val="1"/>
@@ -1980,6 +2177,7 @@
         </w:tabs>
         <w:ind w:left="2880" w:hanging="360"/>
       </w:pPr>
+      <w:rPr/>
     </w:lvl>
     <w:lvl w:ilvl="4">
       <w:start w:val="1"/>
@@ -1992,6 +2190,7 @@
         </w:tabs>
         <w:ind w:left="3600" w:hanging="360"/>
       </w:pPr>
+      <w:rPr/>
     </w:lvl>
     <w:lvl w:ilvl="5">
       <w:start w:val="1"/>
@@ -2004,6 +2203,7 @@
         </w:tabs>
         <w:ind w:left="4320" w:hanging="180"/>
       </w:pPr>
+      <w:rPr/>
     </w:lvl>
     <w:lvl w:ilvl="6">
       <w:start w:val="1"/>
@@ -2016,6 +2216,7 @@
         </w:tabs>
         <w:ind w:left="5040" w:hanging="360"/>
       </w:pPr>
+      <w:rPr/>
     </w:lvl>
     <w:lvl w:ilvl="7">
       <w:start w:val="1"/>
@@ -2028,6 +2229,7 @@
         </w:tabs>
         <w:ind w:left="5760" w:hanging="360"/>
       </w:pPr>
+      <w:rPr/>
     </w:lvl>
     <w:lvl w:ilvl="8">
       <w:start w:val="1"/>
@@ -2040,6 +2242,7 @@
         </w:tabs>
         <w:ind w:left="6480" w:hanging="180"/>
       </w:pPr>
+      <w:rPr/>
     </w:lvl>
   </w:abstractNum>
   <w:abstractNum w:abstractNumId="2">
@@ -2054,6 +2257,7 @@
         </w:tabs>
         <w:ind w:left="720" w:hanging="360"/>
       </w:pPr>
+      <w:rPr/>
     </w:lvl>
     <w:lvl w:ilvl="1">
       <w:start w:val="1"/>
@@ -2066,6 +2270,7 @@
         </w:tabs>
         <w:ind w:left="1440" w:hanging="360"/>
       </w:pPr>
+      <w:rPr/>
     </w:lvl>
     <w:lvl w:ilvl="2">
       <w:start w:val="1"/>
@@ -2078,6 +2283,7 @@
         </w:tabs>
         <w:ind w:left="2160" w:hanging="180"/>
       </w:pPr>
+      <w:rPr/>
     </w:lvl>
     <w:lvl w:ilvl="3">
       <w:start w:val="1"/>
@@ -2090,6 +2296,7 @@
         </w:tabs>
         <w:ind w:left="2880" w:hanging="360"/>
       </w:pPr>
+      <w:rPr/>
     </w:lvl>
     <w:lvl w:ilvl="4">
       <w:start w:val="1"/>
@@ -2102,6 +2309,7 @@
         </w:tabs>
         <w:ind w:left="3600" w:hanging="360"/>
       </w:pPr>
+      <w:rPr/>
     </w:lvl>
     <w:lvl w:ilvl="5">
       <w:start w:val="1"/>
@@ -2114,6 +2322,7 @@
         </w:tabs>
         <w:ind w:left="4320" w:hanging="180"/>
       </w:pPr>
+      <w:rPr/>
     </w:lvl>
     <w:lvl w:ilvl="6">
       <w:start w:val="1"/>
@@ -2126,6 +2335,7 @@
         </w:tabs>
         <w:ind w:left="5040" w:hanging="360"/>
       </w:pPr>
+      <w:rPr/>
     </w:lvl>
     <w:lvl w:ilvl="7">
       <w:start w:val="1"/>
@@ -2138,6 +2348,7 @@
         </w:tabs>
         <w:ind w:left="5760" w:hanging="360"/>
       </w:pPr>
+      <w:rPr/>
     </w:lvl>
     <w:lvl w:ilvl="8">
       <w:start w:val="1"/>
@@ -2150,6 +2361,7 @@
         </w:tabs>
         <w:ind w:left="6480" w:hanging="180"/>
       </w:pPr>
+      <w:rPr/>
     </w:lvl>
   </w:abstractNum>
   <w:abstractNum w:abstractNumId="3">
@@ -2683,6 +2895,7 @@
     <w:qFormat/>
     <w:pPr>
       <w:widowControl/>
+      <w:suppressAutoHyphens w:val="true"/>
       <w:bidi w:val="0"/>
       <w:spacing w:lineRule="auto" w:line="259" w:before="0" w:after="160"/>
       <w:jc w:val="left"/>

</xml_diff>